<commit_message>
Finished paper and added pdf
</commit_message>
<xml_diff>
--- a/project paper.docx
+++ b/project paper.docx
@@ -81,514 +81,654 @@
         <w:rPr>
           <w:rFonts w:ascii="Times New Roman" w:hAnsi="Times New Roman" w:cs="Times New Roman"/>
         </w:rPr>
-        <w:t>TODO</w:t>
-      </w:r>
-    </w:p>
-    <w:p>
-      <w:pPr>
+        <w:tab/>
+        <w:t>This paper describes</w:t>
+      </w:r>
+      <w:r>
+        <w:rPr>
+          <w:rFonts w:ascii="Times New Roman" w:hAnsi="Times New Roman" w:cs="Times New Roman"/>
+        </w:rPr>
+        <w:t xml:space="preserve"> the process we took to prove the Lopez-Dahab (LD) point doubling algorithm works correctly within a full El Gamal cryptosystem. We</w:t>
+      </w:r>
+      <w:r>
+        <w:rPr>
+          <w:rFonts w:ascii="Times New Roman" w:hAnsi="Times New Roman" w:cs="Times New Roman"/>
+        </w:rPr>
+        <w:t xml:space="preserve"> first</w:t>
+      </w:r>
+      <w:r>
+        <w:rPr>
+          <w:rFonts w:ascii="Times New Roman" w:hAnsi="Times New Roman" w:cs="Times New Roman"/>
+        </w:rPr>
+        <w:t xml:space="preserve"> fully designed</w:t>
+      </w:r>
+      <w:r>
+        <w:rPr>
+          <w:rFonts w:ascii="Times New Roman" w:hAnsi="Times New Roman" w:cs="Times New Roman"/>
+        </w:rPr>
+        <w:t xml:space="preserve"> </w:t>
+      </w:r>
+      <w:r>
+        <w:rPr>
+          <w:rFonts w:ascii="Times New Roman" w:hAnsi="Times New Roman" w:cs="Times New Roman"/>
+        </w:rPr>
+        <w:t xml:space="preserve">the system in Singular. We </w:t>
+      </w:r>
+      <w:r>
+        <w:rPr>
+          <w:rFonts w:ascii="Times New Roman" w:hAnsi="Times New Roman" w:cs="Times New Roman"/>
+        </w:rPr>
+        <w:t>implement the designed using Verilog and show simulation results for our design at many levels. And we use Singular again to transform points from LD projective coordinates to affine coordinates to show equivalence.</w:t>
+      </w:r>
+    </w:p>
+    <w:p>
+      <w:pPr>
+        <w:rPr>
+          <w:rFonts w:ascii="Times New Roman" w:hAnsi="Times New Roman" w:cs="Times New Roman"/>
+        </w:rPr>
+      </w:pPr>
+    </w:p>
+    <w:p>
+      <w:pPr>
+        <w:rPr>
+          <w:rFonts w:ascii="Times New Roman" w:hAnsi="Times New Roman" w:cs="Times New Roman"/>
+        </w:rPr>
+      </w:pPr>
+      <w:r>
         <w:rPr>
           <w:rFonts w:ascii="Times New Roman" w:hAnsi="Times New Roman" w:cs="Times New Roman"/>
           <w:b/>
           <w:bCs/>
         </w:rPr>
-      </w:pPr>
-    </w:p>
-    <w:p>
-      <w:pPr>
-        <w:rPr>
-          <w:rFonts w:ascii="Times New Roman" w:hAnsi="Times New Roman" w:cs="Times New Roman"/>
-        </w:rPr>
-      </w:pPr>
-      <w:r>
+        <w:t>Introduction</w:t>
+      </w:r>
+    </w:p>
+    <w:p>
+      <w:pPr>
+        <w:rPr>
+          <w:rFonts w:ascii="Times New Roman" w:hAnsi="Times New Roman" w:cs="Times New Roman"/>
+        </w:rPr>
+      </w:pPr>
+      <w:r>
+        <w:rPr>
+          <w:rFonts w:ascii="Times New Roman" w:hAnsi="Times New Roman" w:cs="Times New Roman"/>
+        </w:rPr>
+        <w:tab/>
+        <w:t>Elliptic Curve Cryptography is a more efficient use of bits when compared to Feisel cypher</w:t>
+      </w:r>
+      <w:r>
+        <w:rPr>
+          <w:rFonts w:ascii="Times New Roman" w:hAnsi="Times New Roman" w:cs="Times New Roman"/>
+        </w:rPr>
+        <w:t>-</w:t>
+      </w:r>
+      <w:r>
+        <w:rPr>
+          <w:rFonts w:ascii="Times New Roman" w:hAnsi="Times New Roman" w:cs="Times New Roman"/>
+        </w:rPr>
+        <w:t xml:space="preserve">based cryptosystems. </w:t>
+      </w:r>
+      <w:r>
+        <w:rPr>
+          <w:rFonts w:ascii="Times New Roman" w:hAnsi="Times New Roman" w:cs="Times New Roman"/>
+        </w:rPr>
+        <w:t>There</w:t>
+      </w:r>
+      <w:r>
+        <w:rPr>
+          <w:rFonts w:ascii="Times New Roman" w:hAnsi="Times New Roman" w:cs="Times New Roman"/>
+        </w:rPr>
+        <w:t xml:space="preserve"> </w:t>
+      </w:r>
+      <w:r>
+        <w:rPr>
+          <w:rFonts w:ascii="Times New Roman" w:hAnsi="Times New Roman" w:cs="Times New Roman"/>
+        </w:rPr>
+        <w:t xml:space="preserve">are </w:t>
+      </w:r>
+      <w:r>
+        <w:rPr>
+          <w:rFonts w:ascii="Times New Roman" w:hAnsi="Times New Roman" w:cs="Times New Roman"/>
+        </w:rPr>
+        <w:t>more complex math</w:t>
+      </w:r>
+      <w:r>
+        <w:rPr>
+          <w:rFonts w:ascii="Times New Roman" w:hAnsi="Times New Roman" w:cs="Times New Roman"/>
+        </w:rPr>
+        <w:t xml:space="preserve"> operations</w:t>
+      </w:r>
+      <w:r>
+        <w:rPr>
+          <w:rFonts w:ascii="Times New Roman" w:hAnsi="Times New Roman" w:cs="Times New Roman"/>
+        </w:rPr>
+        <w:t xml:space="preserve">, making </w:t>
+      </w:r>
+      <w:r>
+        <w:rPr>
+          <w:rFonts w:ascii="Times New Roman" w:hAnsi="Times New Roman" w:cs="Times New Roman"/>
+        </w:rPr>
+        <w:t>it more difficult to design hardwar</w:t>
+      </w:r>
+      <w:r>
+        <w:rPr>
+          <w:rFonts w:ascii="Times New Roman" w:hAnsi="Times New Roman" w:cs="Times New Roman"/>
+        </w:rPr>
+        <w:t>e</w:t>
+      </w:r>
+      <w:r>
+        <w:rPr>
+          <w:rFonts w:ascii="Times New Roman" w:hAnsi="Times New Roman" w:cs="Times New Roman"/>
+        </w:rPr>
+        <w:t>. The</w:t>
+      </w:r>
+      <w:r>
+        <w:rPr>
+          <w:rFonts w:ascii="Times New Roman" w:hAnsi="Times New Roman" w:cs="Times New Roman"/>
+        </w:rPr>
+        <w:t>se operations include addition, multiplication, squaring, and the more costly operation inversion</w:t>
+      </w:r>
+      <w:r>
+        <w:rPr>
+          <w:rFonts w:ascii="Times New Roman" w:hAnsi="Times New Roman" w:cs="Times New Roman"/>
+        </w:rPr>
+        <w:t>. To avoid any division or inverse operations the math is done in a projective coordinate system instead of the default affine coordinate system. The Lopez-Dahab paper introduces an altered algorithm</w:t>
+      </w:r>
+      <w:r>
+        <w:rPr>
+          <w:rFonts w:ascii="Times New Roman" w:hAnsi="Times New Roman" w:cs="Times New Roman"/>
+        </w:rPr>
+        <w:t xml:space="preserve"> from the </w:t>
+      </w:r>
+      <w:r>
+        <w:rPr>
+          <w:rFonts w:ascii="Times New Roman" w:hAnsi="Times New Roman" w:cs="Times New Roman"/>
+        </w:rPr>
+        <w:t>traditional projective coordinate system</w:t>
+      </w:r>
+      <w:r>
+        <w:rPr>
+          <w:rFonts w:ascii="Times New Roman" w:hAnsi="Times New Roman" w:cs="Times New Roman"/>
+        </w:rPr>
+        <w:t xml:space="preserve"> algorithm</w:t>
+      </w:r>
+      <w:r>
+        <w:rPr>
+          <w:rFonts w:ascii="Times New Roman" w:hAnsi="Times New Roman" w:cs="Times New Roman"/>
+        </w:rPr>
+        <w:t>s</w:t>
+      </w:r>
+      <w:r>
+        <w:rPr>
+          <w:rFonts w:ascii="Times New Roman" w:hAnsi="Times New Roman" w:cs="Times New Roman"/>
+        </w:rPr>
+        <w:t xml:space="preserve"> we learned in class</w:t>
+      </w:r>
+      <w:r>
+        <w:rPr>
+          <w:rFonts w:ascii="Times New Roman" w:hAnsi="Times New Roman" w:cs="Times New Roman"/>
+        </w:rPr>
+        <w:t xml:space="preserve">, and looks at the </w:t>
+      </w:r>
+      <w:r>
+        <w:rPr>
+          <w:rFonts w:ascii="Times New Roman" w:hAnsi="Times New Roman" w:cs="Times New Roman"/>
+        </w:rPr>
+        <w:t>performance</w:t>
+      </w:r>
+      <w:r>
+        <w:rPr>
+          <w:rFonts w:ascii="Times New Roman" w:hAnsi="Times New Roman" w:cs="Times New Roman"/>
+        </w:rPr>
+        <w:t xml:space="preserve"> </w:t>
+      </w:r>
+      <w:r>
+        <w:rPr>
+          <w:rFonts w:ascii="Times New Roman" w:hAnsi="Times New Roman" w:cs="Times New Roman"/>
+        </w:rPr>
+        <w:t>benefits. The only altered algorithm is for the point doubling operatio</w:t>
+      </w:r>
+      <w:r>
+        <w:rPr>
+          <w:rFonts w:ascii="Times New Roman" w:hAnsi="Times New Roman" w:cs="Times New Roman"/>
+        </w:rPr>
+        <w:t>n</w:t>
+      </w:r>
+      <w:r>
+        <w:rPr>
+          <w:rFonts w:ascii="Times New Roman" w:hAnsi="Times New Roman" w:cs="Times New Roman"/>
+        </w:rPr>
+        <w:t>.</w:t>
+      </w:r>
+      <w:r>
+        <w:rPr>
+          <w:rFonts w:ascii="Times New Roman" w:hAnsi="Times New Roman" w:cs="Times New Roman"/>
+        </w:rPr>
+        <w:t xml:space="preserve"> </w:t>
+      </w:r>
+      <w:r>
+        <w:rPr>
+          <w:rFonts w:ascii="Times New Roman" w:hAnsi="Times New Roman" w:cs="Times New Roman"/>
+        </w:rPr>
+        <w:t>We will implement the LD point doubling algorithm in a full El Gamal Elliptic Curve Cryptosystem</w:t>
+      </w:r>
+      <w:r>
+        <w:rPr>
+          <w:rFonts w:ascii="Times New Roman" w:hAnsi="Times New Roman" w:cs="Times New Roman"/>
+        </w:rPr>
+        <w:t>, as well as other portions of the cryptosystem we did not design in class.</w:t>
+      </w:r>
+      <w:r>
+        <w:rPr>
+          <w:rFonts w:ascii="Times New Roman" w:hAnsi="Times New Roman" w:cs="Times New Roman"/>
+        </w:rPr>
+        <w:t xml:space="preserve"> We will show that the resulting points are indeed the same when using the default LD point doubling algorithm</w:t>
+      </w:r>
+      <w:r>
+        <w:rPr>
+          <w:rFonts w:ascii="Times New Roman" w:hAnsi="Times New Roman" w:cs="Times New Roman"/>
+        </w:rPr>
+        <w:t>.</w:t>
+      </w:r>
+    </w:p>
+    <w:p>
+      <w:pPr>
+        <w:rPr>
+          <w:rFonts w:ascii="Times New Roman" w:hAnsi="Times New Roman" w:cs="Times New Roman"/>
+        </w:rPr>
+      </w:pPr>
+    </w:p>
+    <w:p>
+      <w:pPr>
         <w:rPr>
           <w:rFonts w:ascii="Times New Roman" w:hAnsi="Times New Roman" w:cs="Times New Roman"/>
           <w:b/>
           <w:bCs/>
         </w:rPr>
-        <w:t>Introduction</w:t>
-      </w:r>
-    </w:p>
-    <w:p>
-      <w:pPr>
-        <w:rPr>
-          <w:rFonts w:ascii="Times New Roman" w:hAnsi="Times New Roman" w:cs="Times New Roman"/>
-        </w:rPr>
-      </w:pPr>
-      <w:r>
-        <w:rPr>
-          <w:rFonts w:ascii="Times New Roman" w:hAnsi="Times New Roman" w:cs="Times New Roman"/>
-        </w:rPr>
-        <w:tab/>
-        <w:t>Elliptic Curve Cryptography is a more efficient use of bits when compared to Feisel cypher</w:t>
-      </w:r>
-      <w:r>
-        <w:rPr>
-          <w:rFonts w:ascii="Times New Roman" w:hAnsi="Times New Roman" w:cs="Times New Roman"/>
-        </w:rPr>
-        <w:t>-</w:t>
-      </w:r>
-      <w:r>
-        <w:rPr>
-          <w:rFonts w:ascii="Times New Roman" w:hAnsi="Times New Roman" w:cs="Times New Roman"/>
-        </w:rPr>
-        <w:t>based cryptosystems. However</w:t>
-      </w:r>
-      <w:r>
-        <w:rPr>
-          <w:rFonts w:ascii="Times New Roman" w:hAnsi="Times New Roman" w:cs="Times New Roman"/>
-        </w:rPr>
-        <w:t>,</w:t>
-      </w:r>
-      <w:r>
-        <w:rPr>
-          <w:rFonts w:ascii="Times New Roman" w:hAnsi="Times New Roman" w:cs="Times New Roman"/>
-        </w:rPr>
-        <w:t xml:space="preserve"> there </w:t>
-      </w:r>
-      <w:r>
-        <w:rPr>
-          <w:rFonts w:ascii="Times New Roman" w:hAnsi="Times New Roman" w:cs="Times New Roman"/>
-        </w:rPr>
-        <w:t xml:space="preserve">are </w:t>
-      </w:r>
-      <w:r>
-        <w:rPr>
-          <w:rFonts w:ascii="Times New Roman" w:hAnsi="Times New Roman" w:cs="Times New Roman"/>
-        </w:rPr>
-        <w:t>more complex math</w:t>
-      </w:r>
-      <w:r>
-        <w:rPr>
-          <w:rFonts w:ascii="Times New Roman" w:hAnsi="Times New Roman" w:cs="Times New Roman"/>
-        </w:rPr>
-        <w:t xml:space="preserve"> operations</w:t>
-      </w:r>
-      <w:r>
-        <w:rPr>
-          <w:rFonts w:ascii="Times New Roman" w:hAnsi="Times New Roman" w:cs="Times New Roman"/>
-        </w:rPr>
-        <w:t>, which makes it more difficult to design hardware for. The most complex operation is a division or inversion. To avoid any division or inverse operations the math is done in a projective coordinate system instead of the default affine coordinate system. The Lopez-Dahab paper introduces an altered algorithm</w:t>
-      </w:r>
-      <w:r>
-        <w:rPr>
-          <w:rFonts w:ascii="Times New Roman" w:hAnsi="Times New Roman" w:cs="Times New Roman"/>
-        </w:rPr>
-        <w:t xml:space="preserve"> from the </w:t>
-      </w:r>
-      <w:r>
-        <w:rPr>
-          <w:rFonts w:ascii="Times New Roman" w:hAnsi="Times New Roman" w:cs="Times New Roman"/>
-        </w:rPr>
-        <w:t>traditional projective coordinate system</w:t>
-      </w:r>
-      <w:r>
-        <w:rPr>
-          <w:rFonts w:ascii="Times New Roman" w:hAnsi="Times New Roman" w:cs="Times New Roman"/>
-        </w:rPr>
-        <w:t xml:space="preserve"> algorithm</w:t>
-      </w:r>
-      <w:r>
-        <w:rPr>
-          <w:rFonts w:ascii="Times New Roman" w:hAnsi="Times New Roman" w:cs="Times New Roman"/>
-        </w:rPr>
-        <w:t>s</w:t>
-      </w:r>
-      <w:r>
-        <w:rPr>
-          <w:rFonts w:ascii="Times New Roman" w:hAnsi="Times New Roman" w:cs="Times New Roman"/>
-        </w:rPr>
-        <w:t xml:space="preserve"> we learned in class</w:t>
-      </w:r>
-      <w:r>
-        <w:rPr>
-          <w:rFonts w:ascii="Times New Roman" w:hAnsi="Times New Roman" w:cs="Times New Roman"/>
-        </w:rPr>
-        <w:t xml:space="preserve">, and looks at the </w:t>
-      </w:r>
-      <w:r>
-        <w:rPr>
-          <w:rFonts w:ascii="Times New Roman" w:hAnsi="Times New Roman" w:cs="Times New Roman"/>
-        </w:rPr>
-        <w:t>performance</w:t>
-      </w:r>
-      <w:r>
-        <w:rPr>
-          <w:rFonts w:ascii="Times New Roman" w:hAnsi="Times New Roman" w:cs="Times New Roman"/>
-        </w:rPr>
-        <w:t xml:space="preserve"> </w:t>
-      </w:r>
-      <w:r>
-        <w:rPr>
-          <w:rFonts w:ascii="Times New Roman" w:hAnsi="Times New Roman" w:cs="Times New Roman"/>
-        </w:rPr>
-        <w:t>benefits. The only altered algorithm is for the point doubling operation.</w:t>
-      </w:r>
-      <w:r>
-        <w:rPr>
-          <w:rFonts w:ascii="Times New Roman" w:hAnsi="Times New Roman" w:cs="Times New Roman"/>
-        </w:rPr>
-        <w:t xml:space="preserve"> </w:t>
-      </w:r>
-      <w:r>
-        <w:rPr>
-          <w:rFonts w:ascii="Times New Roman" w:hAnsi="Times New Roman" w:cs="Times New Roman"/>
-        </w:rPr>
-        <w:t>We will implement the LD point doubling algorithm in a full El Gamal Elliptic Curve Cryptosystem</w:t>
-      </w:r>
-      <w:r>
-        <w:rPr>
-          <w:rFonts w:ascii="Times New Roman" w:hAnsi="Times New Roman" w:cs="Times New Roman"/>
-        </w:rPr>
-        <w:t>. We will show that the resulting points are indeed the same when using the default LD point doubling algorithm, and compare the resources used in hardware between the two designs.</w:t>
-      </w:r>
-    </w:p>
-    <w:p>
-      <w:pPr>
-        <w:rPr>
-          <w:rFonts w:ascii="Times New Roman" w:hAnsi="Times New Roman" w:cs="Times New Roman"/>
-        </w:rPr>
-      </w:pPr>
-    </w:p>
-    <w:p>
-      <w:pPr>
+      </w:pPr>
+      <w:r>
         <w:rPr>
           <w:rFonts w:ascii="Times New Roman" w:hAnsi="Times New Roman" w:cs="Times New Roman"/>
           <w:b/>
           <w:bCs/>
         </w:rPr>
-      </w:pPr>
+        <w:t>Notations</w:t>
+      </w:r>
       <w:r>
         <w:rPr>
           <w:rFonts w:ascii="Times New Roman" w:hAnsi="Times New Roman" w:cs="Times New Roman"/>
           <w:b/>
           <w:bCs/>
         </w:rPr>
-        <w:t>Notations</w:t>
-      </w:r>
-      <w:r>
+        <w:t xml:space="preserve"> / Abbreviations</w:t>
+      </w:r>
+    </w:p>
+    <w:p>
+      <w:pPr>
+        <w:ind w:firstLine="720"/>
+        <w:rPr>
+          <w:rFonts w:ascii="Times New Roman" w:hAnsi="Times New Roman" w:cs="Times New Roman"/>
+        </w:rPr>
+      </w:pPr>
+      <w:r>
+        <w:rPr>
+          <w:rFonts w:ascii="Times New Roman" w:hAnsi="Times New Roman" w:cs="Times New Roman"/>
+        </w:rPr>
+        <w:t>LD – Lopez-Daha</w:t>
+      </w:r>
+      <w:r>
+        <w:rPr>
+          <w:rFonts w:ascii="Times New Roman" w:hAnsi="Times New Roman" w:cs="Times New Roman"/>
+        </w:rPr>
+        <w:t>b</w:t>
+      </w:r>
+      <w:r>
+        <w:rPr>
+          <w:rFonts w:ascii="Times New Roman" w:hAnsi="Times New Roman" w:cs="Times New Roman"/>
+        </w:rPr>
+        <w:t>, who are the authors of the paper covering the</w:t>
+      </w:r>
+      <w:r>
+        <w:rPr>
+          <w:rFonts w:ascii="Times New Roman" w:hAnsi="Times New Roman" w:cs="Times New Roman"/>
+        </w:rPr>
+        <w:t xml:space="preserve"> new</w:t>
+      </w:r>
+      <w:r>
+        <w:rPr>
+          <w:rFonts w:ascii="Times New Roman" w:hAnsi="Times New Roman" w:cs="Times New Roman"/>
+        </w:rPr>
+        <w:t xml:space="preserve"> algorithm</w:t>
+      </w:r>
+    </w:p>
+    <w:p>
+      <w:pPr>
+        <w:ind w:firstLine="720"/>
+        <w:rPr>
+          <w:rFonts w:ascii="Times New Roman" w:hAnsi="Times New Roman" w:cs="Times New Roman"/>
+        </w:rPr>
+      </w:pPr>
+      <w:r>
+        <w:rPr>
+          <w:rFonts w:ascii="Times New Roman" w:hAnsi="Times New Roman" w:cs="Times New Roman"/>
+        </w:rPr>
+        <w:t>ECC – Elliptical Curve Cryptography or Cryptosystem</w:t>
+      </w:r>
+    </w:p>
+    <w:p>
+      <w:pPr>
+        <w:ind w:firstLine="720"/>
+        <w:rPr>
+          <w:rFonts w:ascii="Times New Roman" w:hAnsi="Times New Roman" w:cs="Times New Roman"/>
+        </w:rPr>
+      </w:pPr>
+      <w:r>
+        <w:rPr>
+          <w:rFonts w:ascii="Times New Roman" w:hAnsi="Times New Roman" w:cs="Times New Roman"/>
+        </w:rPr>
+        <w:t xml:space="preserve">In the equations, a capital X is equal to a root α in the primitive polynomial. A lowercase x is a variable for </w:t>
+      </w:r>
+      <w:r>
+        <w:rPr>
+          <w:rFonts w:ascii="Times New Roman" w:hAnsi="Times New Roman" w:cs="Times New Roman"/>
+        </w:rPr>
+        <w:t>the</w:t>
+      </w:r>
+      <w:r>
+        <w:rPr>
+          <w:rFonts w:ascii="Times New Roman" w:hAnsi="Times New Roman" w:cs="Times New Roman"/>
+        </w:rPr>
+        <w:t xml:space="preserve"> equation.</w:t>
+      </w:r>
+    </w:p>
+    <w:p>
+      <w:pPr>
+        <w:ind w:firstLine="720"/>
+        <w:rPr>
+          <w:rFonts w:ascii="Times New Roman" w:hAnsi="Times New Roman" w:cs="Times New Roman"/>
+        </w:rPr>
+      </w:pPr>
+      <w:r>
+        <w:rPr>
+          <w:rFonts w:ascii="Times New Roman" w:hAnsi="Times New Roman" w:cs="Times New Roman"/>
+        </w:rPr>
+        <w:t>We often switch the elliptical curve point notation between binary (110, 010), decimal (6, 2), and polynomial (X</w:t>
+      </w:r>
+      <w:r>
+        <w:rPr>
+          <w:rFonts w:ascii="Times New Roman" w:hAnsi="Times New Roman" w:cs="Times New Roman"/>
+          <w:vertAlign w:val="superscript"/>
+        </w:rPr>
+        <w:t>2</w:t>
+      </w:r>
+      <w:r>
+        <w:rPr>
+          <w:rFonts w:ascii="Times New Roman" w:hAnsi="Times New Roman" w:cs="Times New Roman"/>
+        </w:rPr>
+        <w:t>+X, X)</w:t>
+      </w:r>
+      <w:r>
+        <w:rPr>
+          <w:rFonts w:ascii="Times New Roman" w:hAnsi="Times New Roman" w:cs="Times New Roman"/>
+        </w:rPr>
+        <w:t>.</w:t>
+      </w:r>
+    </w:p>
+    <w:p>
+      <w:pPr>
+        <w:ind w:firstLine="720"/>
+        <w:rPr>
+          <w:rFonts w:ascii="Times New Roman" w:hAnsi="Times New Roman" w:cs="Times New Roman"/>
+        </w:rPr>
+      </w:pPr>
+    </w:p>
+    <w:p>
+      <w:pPr>
         <w:rPr>
           <w:rFonts w:ascii="Times New Roman" w:hAnsi="Times New Roman" w:cs="Times New Roman"/>
           <w:b/>
           <w:bCs/>
         </w:rPr>
-        <w:t xml:space="preserve"> / Abbreviations</w:t>
-      </w:r>
-    </w:p>
-    <w:p>
-      <w:pPr>
-        <w:ind w:firstLine="720"/>
-        <w:rPr>
-          <w:rFonts w:ascii="Times New Roman" w:hAnsi="Times New Roman" w:cs="Times New Roman"/>
-        </w:rPr>
-      </w:pPr>
-      <w:r>
-        <w:rPr>
-          <w:rFonts w:ascii="Times New Roman" w:hAnsi="Times New Roman" w:cs="Times New Roman"/>
-        </w:rPr>
-        <w:t>LD – Lopez-Daha</w:t>
-      </w:r>
-      <w:r>
-        <w:rPr>
-          <w:rFonts w:ascii="Times New Roman" w:hAnsi="Times New Roman" w:cs="Times New Roman"/>
-        </w:rPr>
-        <w:t>b</w:t>
-      </w:r>
-    </w:p>
-    <w:p>
-      <w:pPr>
-        <w:ind w:firstLine="720"/>
-        <w:rPr>
-          <w:rFonts w:ascii="Times New Roman" w:hAnsi="Times New Roman" w:cs="Times New Roman"/>
-        </w:rPr>
-      </w:pPr>
-      <w:r>
-        <w:rPr>
-          <w:rFonts w:ascii="Times New Roman" w:hAnsi="Times New Roman" w:cs="Times New Roman"/>
-        </w:rPr>
-        <w:t>ECC – Elliptical Curve Cryptography or Cryptosystem</w:t>
-      </w:r>
-    </w:p>
-    <w:p>
-      <w:pPr>
-        <w:ind w:firstLine="720"/>
-        <w:rPr>
-          <w:rFonts w:ascii="Times New Roman" w:hAnsi="Times New Roman" w:cs="Times New Roman"/>
-        </w:rPr>
-      </w:pPr>
-      <w:r>
-        <w:rPr>
-          <w:rFonts w:ascii="Times New Roman" w:hAnsi="Times New Roman" w:cs="Times New Roman"/>
-        </w:rPr>
-        <w:t xml:space="preserve">In the equations, a capital X is equal to a root α in the primitive polynomial. A lowercase x is a variable for </w:t>
-      </w:r>
-      <w:r>
-        <w:rPr>
-          <w:rFonts w:ascii="Times New Roman" w:hAnsi="Times New Roman" w:cs="Times New Roman"/>
-        </w:rPr>
-        <w:t>the</w:t>
-      </w:r>
-      <w:r>
-        <w:rPr>
-          <w:rFonts w:ascii="Times New Roman" w:hAnsi="Times New Roman" w:cs="Times New Roman"/>
-        </w:rPr>
-        <w:t xml:space="preserve"> equation.</w:t>
-      </w:r>
-    </w:p>
-    <w:p>
-      <w:pPr>
-        <w:ind w:firstLine="720"/>
-        <w:rPr>
-          <w:rFonts w:ascii="Times New Roman" w:hAnsi="Times New Roman" w:cs="Times New Roman"/>
-        </w:rPr>
-      </w:pPr>
-    </w:p>
-    <w:p>
-      <w:pPr>
+      </w:pPr>
+      <w:r>
         <w:rPr>
           <w:rFonts w:ascii="Times New Roman" w:hAnsi="Times New Roman" w:cs="Times New Roman"/>
           <w:b/>
           <w:bCs/>
         </w:rPr>
-      </w:pPr>
+        <w:t xml:space="preserve">Contributions </w:t>
+      </w:r>
       <w:r>
         <w:rPr>
           <w:rFonts w:ascii="Times New Roman" w:hAnsi="Times New Roman" w:cs="Times New Roman"/>
           <w:b/>
           <w:bCs/>
         </w:rPr>
-        <w:t xml:space="preserve">Contributions </w:t>
-      </w:r>
-      <w:r>
+        <w:t>/ Division of labor</w:t>
+      </w:r>
+    </w:p>
+    <w:p>
+      <w:pPr>
+        <w:ind w:firstLine="720"/>
+        <w:rPr>
+          <w:rFonts w:ascii="Times New Roman" w:hAnsi="Times New Roman" w:cs="Times New Roman"/>
+        </w:rPr>
+      </w:pPr>
+      <w:r>
+        <w:rPr>
+          <w:rFonts w:ascii="Times New Roman" w:hAnsi="Times New Roman" w:cs="Times New Roman"/>
+        </w:rPr>
+        <w:t>We both individually read the paper on LD</w:t>
+      </w:r>
+      <w:r>
+        <w:rPr>
+          <w:rFonts w:ascii="Times New Roman" w:hAnsi="Times New Roman" w:cs="Times New Roman"/>
+        </w:rPr>
+        <w:t xml:space="preserve">, and verified our Singular and Verilog code. We worked </w:t>
+      </w:r>
+      <w:r>
+        <w:rPr>
+          <w:rFonts w:ascii="Times New Roman" w:hAnsi="Times New Roman" w:cs="Times New Roman"/>
+        </w:rPr>
+        <w:t xml:space="preserve">together </w:t>
+      </w:r>
+      <w:r>
+        <w:rPr>
+          <w:rFonts w:ascii="Times New Roman" w:hAnsi="Times New Roman" w:cs="Times New Roman"/>
+        </w:rPr>
+        <w:t>on our project proposal and plans for what we wanted to do</w:t>
+      </w:r>
+      <w:r>
+        <w:rPr>
+          <w:rFonts w:ascii="Times New Roman" w:hAnsi="Times New Roman" w:cs="Times New Roman"/>
+        </w:rPr>
+        <w:t xml:space="preserve">, as well as debugging </w:t>
+      </w:r>
+      <w:r>
+        <w:rPr>
+          <w:rFonts w:ascii="Times New Roman" w:hAnsi="Times New Roman" w:cs="Times New Roman"/>
+        </w:rPr>
+        <w:t xml:space="preserve">several </w:t>
+      </w:r>
+      <w:r>
+        <w:rPr>
+          <w:rFonts w:ascii="Times New Roman" w:hAnsi="Times New Roman" w:cs="Times New Roman"/>
+        </w:rPr>
+        <w:t xml:space="preserve">specific </w:t>
+      </w:r>
+      <w:r>
+        <w:rPr>
+          <w:rFonts w:ascii="Times New Roman" w:hAnsi="Times New Roman" w:cs="Times New Roman"/>
+        </w:rPr>
+        <w:t>bugs in our code</w:t>
+      </w:r>
+      <w:r>
+        <w:rPr>
+          <w:rFonts w:ascii="Times New Roman" w:hAnsi="Times New Roman" w:cs="Times New Roman"/>
+        </w:rPr>
+        <w:t>.</w:t>
+      </w:r>
+    </w:p>
+    <w:p>
+      <w:pPr>
+        <w:ind w:firstLine="720"/>
+        <w:rPr>
+          <w:rFonts w:ascii="Times New Roman" w:hAnsi="Times New Roman" w:cs="Times New Roman"/>
+        </w:rPr>
+      </w:pPr>
+      <w:r>
+        <w:rPr>
+          <w:rFonts w:ascii="Times New Roman" w:hAnsi="Times New Roman" w:cs="Times New Roman"/>
+        </w:rPr>
+        <w:t xml:space="preserve">Christian </w:t>
+      </w:r>
+      <w:r>
+        <w:rPr>
+          <w:rFonts w:ascii="Times New Roman" w:hAnsi="Times New Roman" w:cs="Times New Roman"/>
+        </w:rPr>
+        <w:t>put together the Singular and Verilog code, pulling from homework 3. He wrote</w:t>
+      </w:r>
+      <w:r>
+        <w:rPr>
+          <w:rFonts w:ascii="Times New Roman" w:hAnsi="Times New Roman" w:cs="Times New Roman"/>
+        </w:rPr>
+        <w:t xml:space="preserve"> </w:t>
+      </w:r>
+      <w:r>
+        <w:rPr>
+          <w:rFonts w:ascii="Times New Roman" w:hAnsi="Times New Roman" w:cs="Times New Roman"/>
+        </w:rPr>
+        <w:t xml:space="preserve">most </w:t>
+      </w:r>
+      <w:r>
+        <w:rPr>
+          <w:rFonts w:ascii="Times New Roman" w:hAnsi="Times New Roman" w:cs="Times New Roman"/>
+        </w:rPr>
+        <w:t xml:space="preserve">of the </w:t>
+      </w:r>
+      <w:r>
+        <w:rPr>
+          <w:rFonts w:ascii="Times New Roman" w:hAnsi="Times New Roman" w:cs="Times New Roman"/>
+        </w:rPr>
+        <w:t>simulations. He also did the key generation</w:t>
+      </w:r>
+      <w:r>
+        <w:rPr>
+          <w:rFonts w:ascii="Times New Roman" w:hAnsi="Times New Roman" w:cs="Times New Roman"/>
+        </w:rPr>
+        <w:t xml:space="preserve"> (in singular)</w:t>
+      </w:r>
+      <w:r>
+        <w:rPr>
+          <w:rFonts w:ascii="Times New Roman" w:hAnsi="Times New Roman" w:cs="Times New Roman"/>
+        </w:rPr>
+        <w:t>, encryption</w:t>
+      </w:r>
+      <w:r>
+        <w:rPr>
+          <w:rFonts w:ascii="Times New Roman" w:hAnsi="Times New Roman" w:cs="Times New Roman"/>
+        </w:rPr>
+        <w:t xml:space="preserve"> (in singular and Verilog)</w:t>
+      </w:r>
+      <w:r>
+        <w:rPr>
+          <w:rFonts w:ascii="Times New Roman" w:hAnsi="Times New Roman" w:cs="Times New Roman"/>
+        </w:rPr>
+        <w:t>, and decryption</w:t>
+      </w:r>
+      <w:r>
+        <w:rPr>
+          <w:rFonts w:ascii="Times New Roman" w:hAnsi="Times New Roman" w:cs="Times New Roman"/>
+        </w:rPr>
+        <w:t xml:space="preserve"> (in singular and Verilog)</w:t>
+      </w:r>
+      <w:r>
+        <w:rPr>
+          <w:rFonts w:ascii="Times New Roman" w:hAnsi="Times New Roman" w:cs="Times New Roman"/>
+        </w:rPr>
+        <w:t>.</w:t>
+      </w:r>
+    </w:p>
+    <w:p>
+      <w:pPr>
+        <w:ind w:firstLine="720"/>
+        <w:rPr>
+          <w:rFonts w:ascii="Times New Roman" w:hAnsi="Times New Roman" w:cs="Times New Roman"/>
+        </w:rPr>
+      </w:pPr>
+      <w:r>
+        <w:rPr>
+          <w:rFonts w:ascii="Times New Roman" w:hAnsi="Times New Roman" w:cs="Times New Roman"/>
+        </w:rPr>
+        <w:t xml:space="preserve">Jared </w:t>
+      </w:r>
+      <w:r>
+        <w:rPr>
+          <w:rFonts w:ascii="Times New Roman" w:hAnsi="Times New Roman" w:cs="Times New Roman"/>
+        </w:rPr>
+        <w:t xml:space="preserve">wrote the point generation testbench and singular code to translate a point from the projective to the affine coordinate system. </w:t>
+      </w:r>
+      <w:r>
+        <w:rPr>
+          <w:rFonts w:ascii="Times New Roman" w:hAnsi="Times New Roman" w:cs="Times New Roman"/>
+        </w:rPr>
+        <w:t xml:space="preserve">He also </w:t>
+      </w:r>
+      <w:r>
+        <w:rPr>
+          <w:rFonts w:ascii="Times New Roman" w:hAnsi="Times New Roman" w:cs="Times New Roman"/>
+        </w:rPr>
+        <w:t>wrote the final paper</w:t>
+      </w:r>
+      <w:r>
+        <w:rPr>
+          <w:rFonts w:ascii="Times New Roman" w:hAnsi="Times New Roman" w:cs="Times New Roman"/>
+        </w:rPr>
+        <w:t>, including gathering extra data</w:t>
+      </w:r>
+      <w:r>
+        <w:rPr>
+          <w:rFonts w:ascii="Times New Roman" w:hAnsi="Times New Roman" w:cs="Times New Roman"/>
+        </w:rPr>
+        <w:t xml:space="preserve"> and cleaning up project files</w:t>
+      </w:r>
+      <w:r>
+        <w:rPr>
+          <w:rFonts w:ascii="Times New Roman" w:hAnsi="Times New Roman" w:cs="Times New Roman"/>
+        </w:rPr>
+        <w:t>.</w:t>
+      </w:r>
+    </w:p>
+    <w:p>
+      <w:pPr>
+        <w:ind w:firstLine="720"/>
+        <w:rPr>
+          <w:rFonts w:ascii="Times New Roman" w:hAnsi="Times New Roman" w:cs="Times New Roman"/>
+        </w:rPr>
+      </w:pPr>
+    </w:p>
+    <w:p>
+      <w:pPr>
         <w:rPr>
           <w:rFonts w:ascii="Times New Roman" w:hAnsi="Times New Roman" w:cs="Times New Roman"/>
           <w:b/>
           <w:bCs/>
         </w:rPr>
-        <w:t>/ Division of labor</w:t>
-      </w:r>
-    </w:p>
-    <w:p>
-      <w:pPr>
-        <w:ind w:firstLine="720"/>
-        <w:rPr>
-          <w:rFonts w:ascii="Times New Roman" w:hAnsi="Times New Roman" w:cs="Times New Roman"/>
-        </w:rPr>
-      </w:pPr>
-      <w:r>
-        <w:rPr>
-          <w:rFonts w:ascii="Times New Roman" w:hAnsi="Times New Roman" w:cs="Times New Roman"/>
-        </w:rPr>
-        <w:t>We both individually read the paper on LD</w:t>
-      </w:r>
-      <w:r>
-        <w:rPr>
-          <w:rFonts w:ascii="Times New Roman" w:hAnsi="Times New Roman" w:cs="Times New Roman"/>
-        </w:rPr>
-        <w:t xml:space="preserve">, and verified our Singular and Verilog code. We worked </w:t>
-      </w:r>
-      <w:r>
-        <w:rPr>
-          <w:rFonts w:ascii="Times New Roman" w:hAnsi="Times New Roman" w:cs="Times New Roman"/>
-        </w:rPr>
-        <w:t xml:space="preserve">together </w:t>
-      </w:r>
-      <w:r>
-        <w:rPr>
-          <w:rFonts w:ascii="Times New Roman" w:hAnsi="Times New Roman" w:cs="Times New Roman"/>
-        </w:rPr>
-        <w:t>on our project proposal and plans for what we wanted to do</w:t>
-      </w:r>
-      <w:r>
-        <w:rPr>
-          <w:rFonts w:ascii="Times New Roman" w:hAnsi="Times New Roman" w:cs="Times New Roman"/>
-        </w:rPr>
-        <w:t xml:space="preserve">, as well as debugging </w:t>
-      </w:r>
-      <w:r>
-        <w:rPr>
-          <w:rFonts w:ascii="Times New Roman" w:hAnsi="Times New Roman" w:cs="Times New Roman"/>
-        </w:rPr>
-        <w:t xml:space="preserve">several </w:t>
-      </w:r>
-      <w:r>
-        <w:rPr>
-          <w:rFonts w:ascii="Times New Roman" w:hAnsi="Times New Roman" w:cs="Times New Roman"/>
-        </w:rPr>
-        <w:t xml:space="preserve">specific </w:t>
-      </w:r>
-      <w:r>
-        <w:rPr>
-          <w:rFonts w:ascii="Times New Roman" w:hAnsi="Times New Roman" w:cs="Times New Roman"/>
-        </w:rPr>
-        <w:t>bugs in our code</w:t>
-      </w:r>
-      <w:r>
-        <w:rPr>
-          <w:rFonts w:ascii="Times New Roman" w:hAnsi="Times New Roman" w:cs="Times New Roman"/>
-        </w:rPr>
-        <w:t>.</w:t>
-      </w:r>
-    </w:p>
-    <w:p>
-      <w:pPr>
-        <w:ind w:firstLine="720"/>
-        <w:rPr>
-          <w:rFonts w:ascii="Times New Roman" w:hAnsi="Times New Roman" w:cs="Times New Roman"/>
-        </w:rPr>
-      </w:pPr>
-      <w:r>
-        <w:rPr>
-          <w:rFonts w:ascii="Times New Roman" w:hAnsi="Times New Roman" w:cs="Times New Roman"/>
-        </w:rPr>
-        <w:t xml:space="preserve">Christian </w:t>
-      </w:r>
-      <w:r>
-        <w:rPr>
-          <w:rFonts w:ascii="Times New Roman" w:hAnsi="Times New Roman" w:cs="Times New Roman"/>
-        </w:rPr>
-        <w:t>put together the Singular and Verilog code, pulling from homework 3. He wrote</w:t>
-      </w:r>
-      <w:r>
-        <w:rPr>
-          <w:rFonts w:ascii="Times New Roman" w:hAnsi="Times New Roman" w:cs="Times New Roman"/>
-        </w:rPr>
-        <w:t xml:space="preserve"> </w:t>
-      </w:r>
-      <w:r>
-        <w:rPr>
-          <w:rFonts w:ascii="Times New Roman" w:hAnsi="Times New Roman" w:cs="Times New Roman"/>
-        </w:rPr>
-        <w:t xml:space="preserve">most </w:t>
-      </w:r>
-      <w:r>
-        <w:rPr>
-          <w:rFonts w:ascii="Times New Roman" w:hAnsi="Times New Roman" w:cs="Times New Roman"/>
-        </w:rPr>
-        <w:t xml:space="preserve">of the </w:t>
-      </w:r>
-      <w:r>
-        <w:rPr>
-          <w:rFonts w:ascii="Times New Roman" w:hAnsi="Times New Roman" w:cs="Times New Roman"/>
-        </w:rPr>
-        <w:t>simulations. He also did the key generation</w:t>
-      </w:r>
-      <w:r>
-        <w:rPr>
-          <w:rFonts w:ascii="Times New Roman" w:hAnsi="Times New Roman" w:cs="Times New Roman"/>
-        </w:rPr>
-        <w:t xml:space="preserve"> (in singular)</w:t>
-      </w:r>
-      <w:r>
-        <w:rPr>
-          <w:rFonts w:ascii="Times New Roman" w:hAnsi="Times New Roman" w:cs="Times New Roman"/>
-        </w:rPr>
-        <w:t>, encryption</w:t>
-      </w:r>
-      <w:r>
-        <w:rPr>
-          <w:rFonts w:ascii="Times New Roman" w:hAnsi="Times New Roman" w:cs="Times New Roman"/>
-        </w:rPr>
-        <w:t xml:space="preserve"> (in singular and Verilog)</w:t>
-      </w:r>
-      <w:r>
-        <w:rPr>
-          <w:rFonts w:ascii="Times New Roman" w:hAnsi="Times New Roman" w:cs="Times New Roman"/>
-        </w:rPr>
-        <w:t>, and decryption</w:t>
-      </w:r>
-      <w:r>
-        <w:rPr>
-          <w:rFonts w:ascii="Times New Roman" w:hAnsi="Times New Roman" w:cs="Times New Roman"/>
-        </w:rPr>
-        <w:t xml:space="preserve"> (in singular and Verilog)</w:t>
-      </w:r>
-      <w:r>
-        <w:rPr>
-          <w:rFonts w:ascii="Times New Roman" w:hAnsi="Times New Roman" w:cs="Times New Roman"/>
-        </w:rPr>
-        <w:t>.</w:t>
-      </w:r>
-    </w:p>
-    <w:p>
-      <w:pPr>
-        <w:ind w:firstLine="720"/>
-        <w:rPr>
-          <w:rFonts w:ascii="Times New Roman" w:hAnsi="Times New Roman" w:cs="Times New Roman"/>
-        </w:rPr>
-      </w:pPr>
-      <w:r>
-        <w:rPr>
-          <w:rFonts w:ascii="Times New Roman" w:hAnsi="Times New Roman" w:cs="Times New Roman"/>
-        </w:rPr>
-        <w:t xml:space="preserve">Jared </w:t>
-      </w:r>
-      <w:r>
-        <w:rPr>
-          <w:rFonts w:ascii="Times New Roman" w:hAnsi="Times New Roman" w:cs="Times New Roman"/>
-        </w:rPr>
-        <w:t xml:space="preserve">wrote the point generation testbench and singular code to translate a point from the projective to the affine coordinate system. </w:t>
-      </w:r>
-      <w:r>
-        <w:rPr>
-          <w:rFonts w:ascii="Times New Roman" w:hAnsi="Times New Roman" w:cs="Times New Roman"/>
-        </w:rPr>
-        <w:t xml:space="preserve">He also </w:t>
-      </w:r>
-      <w:r>
-        <w:rPr>
-          <w:rFonts w:ascii="Times New Roman" w:hAnsi="Times New Roman" w:cs="Times New Roman"/>
-        </w:rPr>
-        <w:t>wrote the final paper</w:t>
-      </w:r>
-      <w:r>
-        <w:rPr>
-          <w:rFonts w:ascii="Times New Roman" w:hAnsi="Times New Roman" w:cs="Times New Roman"/>
-        </w:rPr>
-        <w:t>, including gathering extra data</w:t>
-      </w:r>
-      <w:r>
-        <w:rPr>
-          <w:rFonts w:ascii="Times New Roman" w:hAnsi="Times New Roman" w:cs="Times New Roman"/>
-        </w:rPr>
-        <w:t xml:space="preserve"> and cleaning up project files</w:t>
-      </w:r>
-      <w:r>
-        <w:rPr>
-          <w:rFonts w:ascii="Times New Roman" w:hAnsi="Times New Roman" w:cs="Times New Roman"/>
-        </w:rPr>
-        <w:t>.</w:t>
-      </w:r>
-    </w:p>
-    <w:p>
-      <w:pPr>
-        <w:ind w:firstLine="720"/>
-        <w:rPr>
-          <w:rFonts w:ascii="Times New Roman" w:hAnsi="Times New Roman" w:cs="Times New Roman"/>
-        </w:rPr>
-      </w:pPr>
-    </w:p>
-    <w:p>
-      <w:pPr>
+      </w:pPr>
+      <w:r>
         <w:rPr>
           <w:rFonts w:ascii="Times New Roman" w:hAnsi="Times New Roman" w:cs="Times New Roman"/>
           <w:b/>
           <w:bCs/>
         </w:rPr>
-      </w:pPr>
+        <w:t>Project Description</w:t>
+      </w:r>
       <w:r>
         <w:rPr>
           <w:rFonts w:ascii="Times New Roman" w:hAnsi="Times New Roman" w:cs="Times New Roman"/>
           <w:b/>
           <w:bCs/>
         </w:rPr>
-        <w:t>Project Description</w:t>
-      </w:r>
-      <w:r>
-        <w:rPr>
-          <w:rFonts w:ascii="Times New Roman" w:hAnsi="Times New Roman" w:cs="Times New Roman"/>
-          <w:b/>
-          <w:bCs/>
-        </w:rPr>
         <w:t xml:space="preserve"> and Results</w:t>
       </w:r>
     </w:p>
@@ -617,7 +757,6 @@
         <w:rPr>
           <w:rFonts w:ascii="Times New Roman" w:hAnsi="Times New Roman" w:cs="Times New Roman"/>
         </w:rPr>
-        <w:lastRenderedPageBreak/>
         <w:tab/>
         <w:t>We started our cryptosystem design by choosing an elliptic curve</w:t>
       </w:r>
@@ -961,7 +1100,7 @@
                     <pic:cNvPicPr/>
                   </pic:nvPicPr>
                   <pic:blipFill>
-                    <a:blip r:embed="rId5"/>
+                    <a:blip r:embed="rId6"/>
                     <a:stretch>
                       <a:fillRect/>
                     </a:stretch>
@@ -1331,7 +1470,7 @@
                     <pic:cNvPicPr/>
                   </pic:nvPicPr>
                   <pic:blipFill>
-                    <a:blip r:embed="rId6"/>
+                    <a:blip r:embed="rId7"/>
                     <a:stretch>
                       <a:fillRect/>
                     </a:stretch>
@@ -1405,7 +1544,7 @@
                     <pic:cNvPicPr/>
                   </pic:nvPicPr>
                   <pic:blipFill rotWithShape="1">
-                    <a:blip r:embed="rId7"/>
+                    <a:blip r:embed="rId8"/>
                     <a:srcRect r="5398"/>
                     <a:stretch/>
                   </pic:blipFill>
@@ -1458,7 +1597,7 @@
                     <pic:cNvPicPr/>
                   </pic:nvPicPr>
                   <pic:blipFill>
-                    <a:blip r:embed="rId8"/>
+                    <a:blip r:embed="rId9"/>
                     <a:stretch>
                       <a:fillRect/>
                     </a:stretch>
@@ -1544,7 +1683,7 @@
                     <pic:cNvPicPr/>
                   </pic:nvPicPr>
                   <pic:blipFill>
-                    <a:blip r:embed="rId9"/>
+                    <a:blip r:embed="rId10"/>
                     <a:stretch>
                       <a:fillRect/>
                     </a:stretch>
@@ -1612,7 +1751,7 @@
                     <pic:cNvPicPr/>
                   </pic:nvPicPr>
                   <pic:blipFill>
-                    <a:blip r:embed="rId10"/>
+                    <a:blip r:embed="rId11"/>
                     <a:stretch>
                       <a:fillRect/>
                     </a:stretch>
@@ -1824,7 +1963,7 @@
                     <pic:cNvPicPr/>
                   </pic:nvPicPr>
                   <pic:blipFill>
-                    <a:blip r:embed="rId11"/>
+                    <a:blip r:embed="rId12"/>
                     <a:stretch>
                       <a:fillRect/>
                     </a:stretch>
@@ -1934,7 +2073,7 @@
                     <pic:cNvPicPr/>
                   </pic:nvPicPr>
                   <pic:blipFill>
-                    <a:blip r:embed="rId12"/>
+                    <a:blip r:embed="rId13"/>
                     <a:stretch>
                       <a:fillRect/>
                     </a:stretch>
@@ -1984,37 +2123,903 @@
         <w:rPr>
           <w:rFonts w:ascii="Times New Roman" w:hAnsi="Times New Roman" w:cs="Times New Roman"/>
         </w:rPr>
-        <w:t xml:space="preserve"> For the point addition TODO</w:t>
+        <w:t xml:space="preserve"> For the point addition</w:t>
+      </w:r>
+      <w:r>
+        <w:rPr>
+          <w:rFonts w:ascii="Times New Roman" w:hAnsi="Times New Roman" w:cs="Times New Roman"/>
+        </w:rPr>
+        <w:t xml:space="preserve"> we did 3 test cases</w:t>
+      </w:r>
+      <w:r>
+        <w:rPr>
+          <w:rFonts w:ascii="Times New Roman" w:hAnsi="Times New Roman" w:cs="Times New Roman"/>
+        </w:rPr>
+        <w:t xml:space="preserve"> keeping the first point the same and changing the second point.</w:t>
+      </w:r>
+      <w:r>
+        <w:rPr>
+          <w:rFonts w:ascii="Times New Roman" w:hAnsi="Times New Roman" w:cs="Times New Roman"/>
+        </w:rPr>
+        <w:t xml:space="preserve"> The third test case is testing the case where point 2 is all zeros. Here we discovered a bug where we are getting all 0s for the output.</w:t>
+      </w:r>
+      <w:r>
+        <w:rPr>
+          <w:rFonts w:ascii="Times New Roman" w:hAnsi="Times New Roman" w:cs="Times New Roman"/>
+        </w:rPr>
+        <w:t xml:space="preserve"> We weren’t able to fix this bug.</w:t>
       </w:r>
     </w:p>
     <w:p>
       <w:pPr>
         <w:ind w:firstLine="720"/>
         <w:rPr>
-          <w:rFonts w:ascii="Times New Roman" w:hAnsi="Times New Roman" w:cs="Times New Roman"/>
-        </w:rPr>
-      </w:pPr>
-    </w:p>
-    <w:p>
-      <w:pPr>
-        <w:rPr>
-          <w:rFonts w:ascii="Times New Roman" w:hAnsi="Times New Roman" w:cs="Times New Roman"/>
-        </w:rPr>
-      </w:pPr>
-      <w:r>
-        <w:rPr>
-          <w:rFonts w:ascii="Times New Roman" w:hAnsi="Times New Roman" w:cs="Times New Roman"/>
-        </w:rPr>
-        <w:t>For the point doubling testbench, we did 2 test cases.</w:t>
-      </w:r>
+          <w:rFonts w:ascii="Times New Roman" w:eastAsiaTheme="minorEastAsia" w:hAnsi="Times New Roman" w:cs="Times New Roman"/>
+        </w:rPr>
+      </w:pPr>
+      <m:oMathPara>
+        <m:oMath>
+          <m:r>
+            <w:rPr>
+              <w:rFonts w:ascii="Cambria Math" w:hAnsi="Cambria Math" w:cs="Times New Roman"/>
+            </w:rPr>
+            <m:t xml:space="preserve">Test 1: </m:t>
+          </m:r>
+          <m:d>
+            <m:dPr>
+              <m:ctrlPr>
+                <w:rPr>
+                  <w:rFonts w:ascii="Cambria Math" w:hAnsi="Cambria Math" w:cs="Times New Roman"/>
+                  <w:i/>
+                </w:rPr>
+              </m:ctrlPr>
+            </m:dPr>
+            <m:e>
+              <m:r>
+                <w:rPr>
+                  <w:rFonts w:ascii="Cambria Math" w:hAnsi="Cambria Math" w:cs="Times New Roman"/>
+                </w:rPr>
+                <m:t>X</m:t>
+              </m:r>
+              <m:r>
+                <w:rPr>
+                  <w:rFonts w:ascii="Cambria Math" w:hAnsi="Cambria Math" w:cs="Times New Roman"/>
+                </w:rPr>
+                <m:t>0</m:t>
+              </m:r>
+              <m:r>
+                <w:rPr>
+                  <w:rFonts w:ascii="Cambria Math" w:hAnsi="Cambria Math" w:cs="Times New Roman"/>
+                </w:rPr>
+                <m:t>,Y</m:t>
+              </m:r>
+              <m:r>
+                <w:rPr>
+                  <w:rFonts w:ascii="Cambria Math" w:hAnsi="Cambria Math" w:cs="Times New Roman"/>
+                </w:rPr>
+                <m:t>0</m:t>
+              </m:r>
+              <m:r>
+                <w:rPr>
+                  <w:rFonts w:ascii="Cambria Math" w:hAnsi="Cambria Math" w:cs="Times New Roman"/>
+                </w:rPr>
+                <m:t>,Z</m:t>
+              </m:r>
+              <m:r>
+                <w:rPr>
+                  <w:rFonts w:ascii="Cambria Math" w:hAnsi="Cambria Math" w:cs="Times New Roman"/>
+                </w:rPr>
+                <m:t>0</m:t>
+              </m:r>
+            </m:e>
+          </m:d>
+          <m:r>
+            <w:rPr>
+              <w:rFonts w:ascii="Cambria Math" w:hAnsi="Cambria Math" w:cs="Times New Roman"/>
+            </w:rPr>
+            <m:t>=</m:t>
+          </m:r>
+          <m:d>
+            <m:dPr>
+              <m:ctrlPr>
+                <w:rPr>
+                  <w:rFonts w:ascii="Cambria Math" w:hAnsi="Cambria Math" w:cs="Times New Roman"/>
+                  <w:i/>
+                </w:rPr>
+              </m:ctrlPr>
+            </m:dPr>
+            <m:e>
+              <m:r>
+                <w:rPr>
+                  <w:rFonts w:ascii="Cambria Math" w:hAnsi="Cambria Math" w:cs="Times New Roman"/>
+                </w:rPr>
+                <m:t>11</m:t>
+              </m:r>
+              <m:r>
+                <w:rPr>
+                  <w:rFonts w:ascii="Cambria Math" w:hAnsi="Cambria Math" w:cs="Times New Roman"/>
+                </w:rPr>
+                <m:t>0, 001, 001</m:t>
+              </m:r>
+            </m:e>
+          </m:d>
+          <m:r>
+            <w:rPr>
+              <w:rFonts w:ascii="Cambria Math" w:hAnsi="Cambria Math" w:cs="Times New Roman"/>
+            </w:rPr>
+            <m:t xml:space="preserve"> and </m:t>
+          </m:r>
+          <m:d>
+            <m:dPr>
+              <m:ctrlPr>
+                <w:rPr>
+                  <w:rFonts w:ascii="Cambria Math" w:hAnsi="Cambria Math" w:cs="Times New Roman"/>
+                  <w:i/>
+                </w:rPr>
+              </m:ctrlPr>
+            </m:dPr>
+            <m:e>
+              <m:r>
+                <w:rPr>
+                  <w:rFonts w:ascii="Cambria Math" w:hAnsi="Cambria Math" w:cs="Times New Roman"/>
+                </w:rPr>
+                <m:t>X</m:t>
+              </m:r>
+              <m:r>
+                <w:rPr>
+                  <w:rFonts w:ascii="Cambria Math" w:hAnsi="Cambria Math" w:cs="Times New Roman"/>
+                </w:rPr>
+                <m:t>1</m:t>
+              </m:r>
+              <m:r>
+                <w:rPr>
+                  <w:rFonts w:ascii="Cambria Math" w:hAnsi="Cambria Math" w:cs="Times New Roman"/>
+                </w:rPr>
+                <m:t>,Y</m:t>
+              </m:r>
+              <m:r>
+                <w:rPr>
+                  <w:rFonts w:ascii="Cambria Math" w:hAnsi="Cambria Math" w:cs="Times New Roman"/>
+                </w:rPr>
+                <m:t>1</m:t>
+              </m:r>
+              <m:r>
+                <w:rPr>
+                  <w:rFonts w:ascii="Cambria Math" w:hAnsi="Cambria Math" w:cs="Times New Roman"/>
+                </w:rPr>
+                <m:t>,Z</m:t>
+              </m:r>
+              <m:r>
+                <w:rPr>
+                  <w:rFonts w:ascii="Cambria Math" w:hAnsi="Cambria Math" w:cs="Times New Roman"/>
+                </w:rPr>
+                <m:t>1</m:t>
+              </m:r>
+            </m:e>
+          </m:d>
+          <m:r>
+            <w:rPr>
+              <w:rFonts w:ascii="Cambria Math" w:hAnsi="Cambria Math" w:cs="Times New Roman"/>
+            </w:rPr>
+            <m:t>=</m:t>
+          </m:r>
+          <m:d>
+            <m:dPr>
+              <m:ctrlPr>
+                <w:rPr>
+                  <w:rFonts w:ascii="Cambria Math" w:hAnsi="Cambria Math" w:cs="Times New Roman"/>
+                  <w:i/>
+                </w:rPr>
+              </m:ctrlPr>
+            </m:dPr>
+            <m:e>
+              <m:r>
+                <w:rPr>
+                  <w:rFonts w:ascii="Cambria Math" w:hAnsi="Cambria Math" w:cs="Times New Roman"/>
+                </w:rPr>
+                <m:t>11</m:t>
+              </m:r>
+              <m:r>
+                <w:rPr>
+                  <w:rFonts w:ascii="Cambria Math" w:hAnsi="Cambria Math" w:cs="Times New Roman"/>
+                </w:rPr>
+                <m:t>1</m:t>
+              </m:r>
+              <m:r>
+                <w:rPr>
+                  <w:rFonts w:ascii="Cambria Math" w:hAnsi="Cambria Math" w:cs="Times New Roman"/>
+                </w:rPr>
+                <m:t>, 0</m:t>
+              </m:r>
+              <m:r>
+                <w:rPr>
+                  <w:rFonts w:ascii="Cambria Math" w:hAnsi="Cambria Math" w:cs="Times New Roman"/>
+                </w:rPr>
+                <m:t>10</m:t>
+              </m:r>
+              <m:r>
+                <w:rPr>
+                  <w:rFonts w:ascii="Cambria Math" w:hAnsi="Cambria Math" w:cs="Times New Roman"/>
+                </w:rPr>
+                <m:t xml:space="preserve">, </m:t>
+              </m:r>
+              <m:r>
+                <w:rPr>
+                  <w:rFonts w:ascii="Cambria Math" w:hAnsi="Cambria Math" w:cs="Times New Roman"/>
+                </w:rPr>
+                <m:t>001</m:t>
+              </m:r>
+            </m:e>
+          </m:d>
+        </m:oMath>
+      </m:oMathPara>
     </w:p>
     <w:p>
       <w:pPr>
         <w:ind w:firstLine="720"/>
         <w:rPr>
-          <w:rFonts w:ascii="Times New Roman" w:hAnsi="Times New Roman" w:cs="Times New Roman"/>
-        </w:rPr>
-      </w:pPr>
+          <w:rFonts w:ascii="Times New Roman" w:eastAsiaTheme="minorEastAsia" w:hAnsi="Times New Roman" w:cs="Times New Roman"/>
+        </w:rPr>
+      </w:pPr>
+      <m:oMathPara>
+        <m:oMath>
+          <m:r>
+            <w:rPr>
+              <w:rFonts w:ascii="Cambria Math" w:eastAsiaTheme="minorEastAsia" w:hAnsi="Cambria Math" w:cs="Times New Roman"/>
+            </w:rPr>
+            <m:t>→</m:t>
+          </m:r>
+          <m:d>
+            <m:dPr>
+              <m:ctrlPr>
+                <w:rPr>
+                  <w:rFonts w:ascii="Cambria Math" w:eastAsiaTheme="minorEastAsia" w:hAnsi="Cambria Math" w:cs="Times New Roman"/>
+                  <w:i/>
+                </w:rPr>
+              </m:ctrlPr>
+            </m:dPr>
+            <m:e>
+              <m:r>
+                <w:rPr>
+                  <w:rFonts w:ascii="Cambria Math" w:eastAsiaTheme="minorEastAsia" w:hAnsi="Cambria Math" w:cs="Times New Roman"/>
+                </w:rPr>
+                <m:t>X1,Y2,Z2</m:t>
+              </m:r>
+            </m:e>
+          </m:d>
+          <m:r>
+            <w:rPr>
+              <w:rFonts w:ascii="Cambria Math" w:eastAsiaTheme="minorEastAsia" w:hAnsi="Cambria Math" w:cs="Times New Roman"/>
+            </w:rPr>
+            <m:t>=(011, 000, 001)</m:t>
+          </m:r>
+        </m:oMath>
+      </m:oMathPara>
+    </w:p>
+    <w:p>
+      <w:pPr>
+        <w:ind w:firstLine="720"/>
+        <w:rPr>
+          <w:rFonts w:ascii="Times New Roman" w:eastAsiaTheme="minorEastAsia" w:hAnsi="Times New Roman" w:cs="Times New Roman"/>
+        </w:rPr>
+      </w:pPr>
+      <m:oMathPara>
+        <m:oMath>
+          <m:r>
+            <w:rPr>
+              <w:rFonts w:ascii="Cambria Math" w:hAnsi="Cambria Math" w:cs="Times New Roman"/>
+            </w:rPr>
+            <m:t xml:space="preserve">Test </m:t>
+          </m:r>
+          <m:r>
+            <w:rPr>
+              <w:rFonts w:ascii="Cambria Math" w:hAnsi="Cambria Math" w:cs="Times New Roman"/>
+            </w:rPr>
+            <m:t>2</m:t>
+          </m:r>
+          <m:r>
+            <w:rPr>
+              <w:rFonts w:ascii="Cambria Math" w:hAnsi="Cambria Math" w:cs="Times New Roman"/>
+            </w:rPr>
+            <m:t xml:space="preserve">: </m:t>
+          </m:r>
+          <m:d>
+            <m:dPr>
+              <m:ctrlPr>
+                <w:rPr>
+                  <w:rFonts w:ascii="Cambria Math" w:hAnsi="Cambria Math" w:cs="Times New Roman"/>
+                  <w:i/>
+                </w:rPr>
+              </m:ctrlPr>
+            </m:dPr>
+            <m:e>
+              <m:r>
+                <w:rPr>
+                  <w:rFonts w:ascii="Cambria Math" w:hAnsi="Cambria Math" w:cs="Times New Roman"/>
+                </w:rPr>
+                <m:t>X0,Y0,Z0</m:t>
+              </m:r>
+            </m:e>
+          </m:d>
+          <m:r>
+            <w:rPr>
+              <w:rFonts w:ascii="Cambria Math" w:hAnsi="Cambria Math" w:cs="Times New Roman"/>
+            </w:rPr>
+            <m:t>=</m:t>
+          </m:r>
+          <m:d>
+            <m:dPr>
+              <m:ctrlPr>
+                <w:rPr>
+                  <w:rFonts w:ascii="Cambria Math" w:hAnsi="Cambria Math" w:cs="Times New Roman"/>
+                  <w:i/>
+                </w:rPr>
+              </m:ctrlPr>
+            </m:dPr>
+            <m:e>
+              <m:r>
+                <w:rPr>
+                  <w:rFonts w:ascii="Cambria Math" w:hAnsi="Cambria Math" w:cs="Times New Roman"/>
+                </w:rPr>
+                <m:t>110, 001, 001</m:t>
+              </m:r>
+            </m:e>
+          </m:d>
+          <m:r>
+            <w:rPr>
+              <w:rFonts w:ascii="Cambria Math" w:hAnsi="Cambria Math" w:cs="Times New Roman"/>
+            </w:rPr>
+            <m:t xml:space="preserve"> and </m:t>
+          </m:r>
+          <m:d>
+            <m:dPr>
+              <m:ctrlPr>
+                <w:rPr>
+                  <w:rFonts w:ascii="Cambria Math" w:hAnsi="Cambria Math" w:cs="Times New Roman"/>
+                  <w:i/>
+                </w:rPr>
+              </m:ctrlPr>
+            </m:dPr>
+            <m:e>
+              <m:r>
+                <w:rPr>
+                  <w:rFonts w:ascii="Cambria Math" w:hAnsi="Cambria Math" w:cs="Times New Roman"/>
+                </w:rPr>
+                <m:t>X1,Y1,Z1</m:t>
+              </m:r>
+            </m:e>
+          </m:d>
+          <m:r>
+            <w:rPr>
+              <w:rFonts w:ascii="Cambria Math" w:hAnsi="Cambria Math" w:cs="Times New Roman"/>
+            </w:rPr>
+            <m:t>=</m:t>
+          </m:r>
+          <m:d>
+            <m:dPr>
+              <m:ctrlPr>
+                <w:rPr>
+                  <w:rFonts w:ascii="Cambria Math" w:hAnsi="Cambria Math" w:cs="Times New Roman"/>
+                  <w:i/>
+                </w:rPr>
+              </m:ctrlPr>
+            </m:dPr>
+            <m:e>
+              <m:r>
+                <w:rPr>
+                  <w:rFonts w:ascii="Cambria Math" w:hAnsi="Cambria Math" w:cs="Times New Roman"/>
+                </w:rPr>
+                <m:t xml:space="preserve">111, </m:t>
+              </m:r>
+              <m:r>
+                <w:rPr>
+                  <w:rFonts w:ascii="Cambria Math" w:hAnsi="Cambria Math" w:cs="Times New Roman"/>
+                </w:rPr>
+                <m:t>101</m:t>
+              </m:r>
+              <m:r>
+                <w:rPr>
+                  <w:rFonts w:ascii="Cambria Math" w:hAnsi="Cambria Math" w:cs="Times New Roman"/>
+                </w:rPr>
+                <m:t>, 001</m:t>
+              </m:r>
+            </m:e>
+          </m:d>
+        </m:oMath>
+      </m:oMathPara>
+    </w:p>
+    <w:p>
+      <w:pPr>
+        <w:ind w:firstLine="720"/>
+        <w:rPr>
+          <w:rFonts w:ascii="Times New Roman" w:eastAsiaTheme="minorEastAsia" w:hAnsi="Times New Roman" w:cs="Times New Roman"/>
+        </w:rPr>
+      </w:pPr>
+      <m:oMathPara>
+        <m:oMath>
+          <m:r>
+            <w:rPr>
+              <w:rFonts w:ascii="Cambria Math" w:eastAsiaTheme="minorEastAsia" w:hAnsi="Cambria Math" w:cs="Times New Roman"/>
+            </w:rPr>
+            <m:t>→</m:t>
+          </m:r>
+          <m:d>
+            <m:dPr>
+              <m:ctrlPr>
+                <w:rPr>
+                  <w:rFonts w:ascii="Cambria Math" w:eastAsiaTheme="minorEastAsia" w:hAnsi="Cambria Math" w:cs="Times New Roman"/>
+                  <w:i/>
+                </w:rPr>
+              </m:ctrlPr>
+            </m:dPr>
+            <m:e>
+              <m:r>
+                <w:rPr>
+                  <w:rFonts w:ascii="Cambria Math" w:eastAsiaTheme="minorEastAsia" w:hAnsi="Cambria Math" w:cs="Times New Roman"/>
+                </w:rPr>
+                <m:t>X1,Y2,Z2</m:t>
+              </m:r>
+            </m:e>
+          </m:d>
+          <m:r>
+            <w:rPr>
+              <w:rFonts w:ascii="Cambria Math" w:eastAsiaTheme="minorEastAsia" w:hAnsi="Cambria Math" w:cs="Times New Roman"/>
+            </w:rPr>
+            <m:t>=(</m:t>
+          </m:r>
+          <m:r>
+            <w:rPr>
+              <w:rFonts w:ascii="Cambria Math" w:eastAsiaTheme="minorEastAsia" w:hAnsi="Cambria Math" w:cs="Times New Roman"/>
+            </w:rPr>
+            <m:t>110</m:t>
+          </m:r>
+          <m:r>
+            <w:rPr>
+              <w:rFonts w:ascii="Cambria Math" w:eastAsiaTheme="minorEastAsia" w:hAnsi="Cambria Math" w:cs="Times New Roman"/>
+            </w:rPr>
+            <m:t xml:space="preserve">, </m:t>
+          </m:r>
+          <m:r>
+            <w:rPr>
+              <w:rFonts w:ascii="Cambria Math" w:eastAsiaTheme="minorEastAsia" w:hAnsi="Cambria Math" w:cs="Times New Roman"/>
+            </w:rPr>
+            <m:t>111</m:t>
+          </m:r>
+          <m:r>
+            <w:rPr>
+              <w:rFonts w:ascii="Cambria Math" w:eastAsiaTheme="minorEastAsia" w:hAnsi="Cambria Math" w:cs="Times New Roman"/>
+            </w:rPr>
+            <m:t>, 001)</m:t>
+          </m:r>
+        </m:oMath>
+      </m:oMathPara>
+    </w:p>
+    <w:p>
+      <w:pPr>
+        <w:ind w:firstLine="720"/>
+        <w:rPr>
+          <w:rFonts w:ascii="Times New Roman" w:eastAsiaTheme="minorEastAsia" w:hAnsi="Times New Roman" w:cs="Times New Roman"/>
+        </w:rPr>
+      </w:pPr>
+      <m:oMathPara>
+        <m:oMath>
+          <m:r>
+            <w:rPr>
+              <w:rFonts w:ascii="Cambria Math" w:hAnsi="Cambria Math" w:cs="Times New Roman"/>
+            </w:rPr>
+            <m:t xml:space="preserve">Test </m:t>
+          </m:r>
+          <m:r>
+            <w:rPr>
+              <w:rFonts w:ascii="Cambria Math" w:hAnsi="Cambria Math" w:cs="Times New Roman"/>
+            </w:rPr>
+            <m:t>3</m:t>
+          </m:r>
+          <m:r>
+            <w:rPr>
+              <w:rFonts w:ascii="Cambria Math" w:hAnsi="Cambria Math" w:cs="Times New Roman"/>
+            </w:rPr>
+            <m:t xml:space="preserve">: </m:t>
+          </m:r>
+          <m:d>
+            <m:dPr>
+              <m:ctrlPr>
+                <w:rPr>
+                  <w:rFonts w:ascii="Cambria Math" w:hAnsi="Cambria Math" w:cs="Times New Roman"/>
+                  <w:i/>
+                </w:rPr>
+              </m:ctrlPr>
+            </m:dPr>
+            <m:e>
+              <m:r>
+                <w:rPr>
+                  <w:rFonts w:ascii="Cambria Math" w:hAnsi="Cambria Math" w:cs="Times New Roman"/>
+                </w:rPr>
+                <m:t>X0,Y0,Z0</m:t>
+              </m:r>
+            </m:e>
+          </m:d>
+          <m:r>
+            <w:rPr>
+              <w:rFonts w:ascii="Cambria Math" w:hAnsi="Cambria Math" w:cs="Times New Roman"/>
+            </w:rPr>
+            <m:t>=</m:t>
+          </m:r>
+          <m:d>
+            <m:dPr>
+              <m:ctrlPr>
+                <w:rPr>
+                  <w:rFonts w:ascii="Cambria Math" w:hAnsi="Cambria Math" w:cs="Times New Roman"/>
+                  <w:i/>
+                </w:rPr>
+              </m:ctrlPr>
+            </m:dPr>
+            <m:e>
+              <m:r>
+                <w:rPr>
+                  <w:rFonts w:ascii="Cambria Math" w:hAnsi="Cambria Math" w:cs="Times New Roman"/>
+                </w:rPr>
+                <m:t>110, 001, 001</m:t>
+              </m:r>
+            </m:e>
+          </m:d>
+          <m:r>
+            <w:rPr>
+              <w:rFonts w:ascii="Cambria Math" w:hAnsi="Cambria Math" w:cs="Times New Roman"/>
+            </w:rPr>
+            <m:t xml:space="preserve"> and </m:t>
+          </m:r>
+          <m:d>
+            <m:dPr>
+              <m:ctrlPr>
+                <w:rPr>
+                  <w:rFonts w:ascii="Cambria Math" w:hAnsi="Cambria Math" w:cs="Times New Roman"/>
+                  <w:i/>
+                </w:rPr>
+              </m:ctrlPr>
+            </m:dPr>
+            <m:e>
+              <m:r>
+                <w:rPr>
+                  <w:rFonts w:ascii="Cambria Math" w:hAnsi="Cambria Math" w:cs="Times New Roman"/>
+                </w:rPr>
+                <m:t>X1,Y1,Z1</m:t>
+              </m:r>
+            </m:e>
+          </m:d>
+          <m:r>
+            <w:rPr>
+              <w:rFonts w:ascii="Cambria Math" w:hAnsi="Cambria Math" w:cs="Times New Roman"/>
+            </w:rPr>
+            <m:t>=</m:t>
+          </m:r>
+          <m:d>
+            <m:dPr>
+              <m:ctrlPr>
+                <w:rPr>
+                  <w:rFonts w:ascii="Cambria Math" w:hAnsi="Cambria Math" w:cs="Times New Roman"/>
+                  <w:i/>
+                </w:rPr>
+              </m:ctrlPr>
+            </m:dPr>
+            <m:e>
+              <m:r>
+                <w:rPr>
+                  <w:rFonts w:ascii="Cambria Math" w:hAnsi="Cambria Math" w:cs="Times New Roman"/>
+                </w:rPr>
+                <m:t>000</m:t>
+              </m:r>
+              <m:r>
+                <w:rPr>
+                  <w:rFonts w:ascii="Cambria Math" w:hAnsi="Cambria Math" w:cs="Times New Roman"/>
+                </w:rPr>
+                <m:t>, 0</m:t>
+              </m:r>
+              <m:r>
+                <w:rPr>
+                  <w:rFonts w:ascii="Cambria Math" w:hAnsi="Cambria Math" w:cs="Times New Roman"/>
+                </w:rPr>
+                <m:t>0</m:t>
+              </m:r>
+              <m:r>
+                <w:rPr>
+                  <w:rFonts w:ascii="Cambria Math" w:hAnsi="Cambria Math" w:cs="Times New Roman"/>
+                </w:rPr>
+                <m:t>0, 00</m:t>
+              </m:r>
+              <m:r>
+                <w:rPr>
+                  <w:rFonts w:ascii="Cambria Math" w:hAnsi="Cambria Math" w:cs="Times New Roman"/>
+                </w:rPr>
+                <m:t>0</m:t>
+              </m:r>
+            </m:e>
+          </m:d>
+        </m:oMath>
+      </m:oMathPara>
+    </w:p>
+    <w:p>
+      <w:pPr>
+        <w:ind w:firstLine="720"/>
+        <w:rPr>
+          <w:rFonts w:ascii="Times New Roman" w:eastAsiaTheme="minorEastAsia" w:hAnsi="Times New Roman" w:cs="Times New Roman"/>
+        </w:rPr>
+      </w:pPr>
+      <m:oMathPara>
+        <m:oMath>
+          <m:r>
+            <w:rPr>
+              <w:rFonts w:ascii="Cambria Math" w:eastAsiaTheme="minorEastAsia" w:hAnsi="Cambria Math" w:cs="Times New Roman"/>
+            </w:rPr>
+            <m:t>→</m:t>
+          </m:r>
+          <m:d>
+            <m:dPr>
+              <m:ctrlPr>
+                <w:rPr>
+                  <w:rFonts w:ascii="Cambria Math" w:eastAsiaTheme="minorEastAsia" w:hAnsi="Cambria Math" w:cs="Times New Roman"/>
+                  <w:i/>
+                </w:rPr>
+              </m:ctrlPr>
+            </m:dPr>
+            <m:e>
+              <m:r>
+                <w:rPr>
+                  <w:rFonts w:ascii="Cambria Math" w:eastAsiaTheme="minorEastAsia" w:hAnsi="Cambria Math" w:cs="Times New Roman"/>
+                </w:rPr>
+                <m:t>X1,Y2,Z2</m:t>
+              </m:r>
+            </m:e>
+          </m:d>
+          <m:r>
+            <w:rPr>
+              <w:rFonts w:ascii="Cambria Math" w:eastAsiaTheme="minorEastAsia" w:hAnsi="Cambria Math" w:cs="Times New Roman"/>
+            </w:rPr>
+            <m:t>=(0</m:t>
+          </m:r>
+          <m:r>
+            <w:rPr>
+              <w:rFonts w:ascii="Cambria Math" w:eastAsiaTheme="minorEastAsia" w:hAnsi="Cambria Math" w:cs="Times New Roman"/>
+            </w:rPr>
+            <m:t>00</m:t>
+          </m:r>
+          <m:r>
+            <w:rPr>
+              <w:rFonts w:ascii="Cambria Math" w:eastAsiaTheme="minorEastAsia" w:hAnsi="Cambria Math" w:cs="Times New Roman"/>
+            </w:rPr>
+            <m:t>, 000, 00</m:t>
+          </m:r>
+          <m:r>
+            <w:rPr>
+              <w:rFonts w:ascii="Cambria Math" w:eastAsiaTheme="minorEastAsia" w:hAnsi="Cambria Math" w:cs="Times New Roman"/>
+            </w:rPr>
+            <m:t>0</m:t>
+          </m:r>
+          <m:r>
+            <w:rPr>
+              <w:rFonts w:ascii="Cambria Math" w:eastAsiaTheme="minorEastAsia" w:hAnsi="Cambria Math" w:cs="Times New Roman"/>
+            </w:rPr>
+            <m:t>)</m:t>
+          </m:r>
+        </m:oMath>
+      </m:oMathPara>
+    </w:p>
+    <w:p>
+      <w:pPr>
+        <w:ind w:firstLine="720"/>
+        <w:rPr>
+          <w:rFonts w:ascii="Times New Roman" w:hAnsi="Times New Roman" w:cs="Times New Roman"/>
+        </w:rPr>
+      </w:pPr>
+      <w:r>
+        <w:rPr>
+          <w:rFonts w:ascii="Times New Roman" w:hAnsi="Times New Roman" w:cs="Times New Roman"/>
+        </w:rPr>
+        <w:t>F</w:t>
+      </w:r>
+      <w:r>
+        <w:rPr>
+          <w:rFonts w:ascii="Times New Roman" w:hAnsi="Times New Roman" w:cs="Times New Roman"/>
+        </w:rPr>
+        <w:t>or the point doubling testbench, we did 2 test cases.</w:t>
+      </w:r>
+    </w:p>
+    <w:p>
+      <w:pPr>
+        <w:jc w:val="center"/>
+        <w:rPr>
+          <w:rFonts w:ascii="Times New Roman" w:eastAsiaTheme="minorEastAsia" w:hAnsi="Times New Roman" w:cs="Times New Roman"/>
+        </w:rPr>
+      </w:pPr>
+      <m:oMathPara>
+        <m:oMath>
+          <m:r>
+            <w:rPr>
+              <w:rFonts w:ascii="Cambria Math" w:hAnsi="Cambria Math" w:cs="Times New Roman"/>
+            </w:rPr>
+            <m:t xml:space="preserve">Test 1: </m:t>
+          </m:r>
+          <m:d>
+            <m:dPr>
+              <m:ctrlPr>
+                <w:rPr>
+                  <w:rFonts w:ascii="Cambria Math" w:hAnsi="Cambria Math" w:cs="Times New Roman"/>
+                  <w:i/>
+                </w:rPr>
+              </m:ctrlPr>
+            </m:dPr>
+            <m:e>
+              <m:r>
+                <w:rPr>
+                  <w:rFonts w:ascii="Cambria Math" w:hAnsi="Cambria Math" w:cs="Times New Roman"/>
+                </w:rPr>
+                <m:t>X1,Y1,Z1</m:t>
+              </m:r>
+            </m:e>
+          </m:d>
+          <m:r>
+            <w:rPr>
+              <w:rFonts w:ascii="Cambria Math" w:hAnsi="Cambria Math" w:cs="Times New Roman"/>
+            </w:rPr>
+            <m:t>=</m:t>
+          </m:r>
+          <m:d>
+            <m:dPr>
+              <m:ctrlPr>
+                <w:rPr>
+                  <w:rFonts w:ascii="Cambria Math" w:hAnsi="Cambria Math" w:cs="Times New Roman"/>
+                  <w:i/>
+                </w:rPr>
+              </m:ctrlPr>
+            </m:dPr>
+            <m:e>
+              <m:r>
+                <w:rPr>
+                  <w:rFonts w:ascii="Cambria Math" w:hAnsi="Cambria Math" w:cs="Times New Roman"/>
+                </w:rPr>
+                <m:t>010, 001, 001</m:t>
+              </m:r>
+            </m:e>
+          </m:d>
+          <m:r>
+            <w:rPr>
+              <w:rFonts w:ascii="Cambria Math" w:hAnsi="Cambria Math" w:cs="Times New Roman"/>
+            </w:rPr>
+            <m:t>→</m:t>
+          </m:r>
+          <m:d>
+            <m:dPr>
+              <m:ctrlPr>
+                <w:rPr>
+                  <w:rFonts w:ascii="Cambria Math" w:hAnsi="Cambria Math" w:cs="Times New Roman"/>
+                  <w:i/>
+                </w:rPr>
+              </m:ctrlPr>
+            </m:dPr>
+            <m:e>
+              <m:r>
+                <w:rPr>
+                  <w:rFonts w:ascii="Cambria Math" w:hAnsi="Cambria Math" w:cs="Times New Roman"/>
+                </w:rPr>
+                <m:t>X2,Y2,Z2</m:t>
+              </m:r>
+            </m:e>
+          </m:d>
+          <m:r>
+            <w:rPr>
+              <w:rFonts w:ascii="Cambria Math" w:hAnsi="Cambria Math" w:cs="Times New Roman"/>
+            </w:rPr>
+            <m:t>=</m:t>
+          </m:r>
+          <m:d>
+            <m:dPr>
+              <m:ctrlPr>
+                <w:rPr>
+                  <w:rFonts w:ascii="Cambria Math" w:hAnsi="Cambria Math" w:cs="Times New Roman"/>
+                  <w:i/>
+                </w:rPr>
+              </m:ctrlPr>
+            </m:dPr>
+            <m:e>
+              <m:r>
+                <w:rPr>
+                  <w:rFonts w:ascii="Cambria Math" w:hAnsi="Cambria Math" w:cs="Times New Roman"/>
+                </w:rPr>
+                <m:t>110, 001, 100</m:t>
+              </m:r>
+            </m:e>
+          </m:d>
+        </m:oMath>
+      </m:oMathPara>
+    </w:p>
+    <w:p>
+      <w:pPr>
+        <w:rPr>
+          <w:rFonts w:ascii="Times New Roman" w:eastAsiaTheme="minorEastAsia" w:hAnsi="Times New Roman" w:cs="Times New Roman"/>
+        </w:rPr>
+      </w:pPr>
+      <m:oMathPara>
+        <m:oMath>
+          <m:r>
+            <w:rPr>
+              <w:rFonts w:ascii="Cambria Math" w:hAnsi="Cambria Math" w:cs="Times New Roman"/>
+            </w:rPr>
+            <m:t>Test 2:</m:t>
+          </m:r>
+          <m:d>
+            <m:dPr>
+              <m:ctrlPr>
+                <w:rPr>
+                  <w:rFonts w:ascii="Cambria Math" w:hAnsi="Cambria Math" w:cs="Times New Roman"/>
+                  <w:i/>
+                </w:rPr>
+              </m:ctrlPr>
+            </m:dPr>
+            <m:e>
+              <m:r>
+                <w:rPr>
+                  <w:rFonts w:ascii="Cambria Math" w:hAnsi="Cambria Math" w:cs="Times New Roman"/>
+                </w:rPr>
+                <m:t>X1,Y1,Z1</m:t>
+              </m:r>
+            </m:e>
+          </m:d>
+          <m:r>
+            <w:rPr>
+              <w:rFonts w:ascii="Cambria Math" w:hAnsi="Cambria Math" w:cs="Times New Roman"/>
+            </w:rPr>
+            <m:t>=</m:t>
+          </m:r>
+          <m:r>
+            <w:rPr>
+              <w:rFonts w:ascii="Cambria Math" w:hAnsi="Cambria Math" w:cs="Times New Roman"/>
+            </w:rPr>
+            <m:t>(111, 011, 001</m:t>
+          </m:r>
+          <m:r>
+            <w:rPr>
+              <w:rFonts w:ascii="Cambria Math" w:hAnsi="Cambria Math" w:cs="Times New Roman"/>
+            </w:rPr>
+            <m:t>)→</m:t>
+          </m:r>
+          <m:d>
+            <m:dPr>
+              <m:ctrlPr>
+                <w:rPr>
+                  <w:rFonts w:ascii="Cambria Math" w:hAnsi="Cambria Math" w:cs="Times New Roman"/>
+                  <w:i/>
+                </w:rPr>
+              </m:ctrlPr>
+            </m:dPr>
+            <m:e>
+              <m:r>
+                <w:rPr>
+                  <w:rFonts w:ascii="Cambria Math" w:hAnsi="Cambria Math" w:cs="Times New Roman"/>
+                </w:rPr>
+                <m:t>X2,Y2,Z2</m:t>
+              </m:r>
+            </m:e>
+          </m:d>
+          <m:r>
+            <w:rPr>
+              <w:rFonts w:ascii="Cambria Math" w:hAnsi="Cambria Math" w:cs="Times New Roman"/>
+            </w:rPr>
+            <m:t>=(</m:t>
+          </m:r>
+          <m:r>
+            <w:rPr>
+              <w:rFonts w:ascii="Cambria Math" w:hAnsi="Cambria Math" w:cs="Times New Roman"/>
+            </w:rPr>
+            <m:t>101, 111, 010</m:t>
+          </m:r>
+          <m:r>
+            <w:rPr>
+              <w:rFonts w:ascii="Cambria Math" w:hAnsi="Cambria Math" w:cs="Times New Roman"/>
+            </w:rPr>
+            <m:t>)</m:t>
+          </m:r>
+        </m:oMath>
+      </m:oMathPara>
     </w:p>
     <w:p>
       <w:pPr>
@@ -2189,6 +3194,7 @@
           <w:bCs/>
           <w:noProof/>
         </w:rPr>
+        <w:lastRenderedPageBreak/>
         <w:drawing>
           <wp:inline distT="0" distB="0" distL="0" distR="0" wp14:anchorId="3B4AF9D4" wp14:editId="782B23EA">
             <wp:extent cx="5684409" cy="1566249"/>
@@ -2205,7 +3211,7 @@
                     <pic:cNvPicPr/>
                   </pic:nvPicPr>
                   <pic:blipFill>
-                    <a:blip r:embed="rId13">
+                    <a:blip r:embed="rId14">
                       <a:extLst>
                         <a:ext uri="{28A0092B-C50C-407E-A947-70E740481C1C}">
                           <a14:useLocalDpi xmlns:a14="http://schemas.microsoft.com/office/drawing/2010/main" val="0"/>
@@ -2259,7 +3265,6 @@
         <w:rPr>
           <w:rFonts w:ascii="Times New Roman" w:hAnsi="Times New Roman" w:cs="Times New Roman"/>
         </w:rPr>
-        <w:lastRenderedPageBreak/>
         <w:t xml:space="preserve">Using Singular, we translated our points from LD projective to the affine coordinate system </w:t>
       </w:r>
       <w:r>
@@ -2345,7 +3350,19 @@
         <w:rPr>
           <w:rFonts w:ascii="Times New Roman" w:hAnsi="Times New Roman" w:cs="Times New Roman"/>
         </w:rPr>
-        <w:t xml:space="preserve"> We had to take this into consideration later when </w:t>
+        <w:t xml:space="preserve"> </w:t>
+      </w:r>
+      <w:r>
+        <w:rPr>
+          <w:rFonts w:ascii="Times New Roman" w:hAnsi="Times New Roman" w:cs="Times New Roman"/>
+        </w:rPr>
+        <w:t xml:space="preserve">This is consistent with our testbench simulations, and we still weren’t able to figure out how to fix it. </w:t>
+      </w:r>
+      <w:r>
+        <w:rPr>
+          <w:rFonts w:ascii="Times New Roman" w:hAnsi="Times New Roman" w:cs="Times New Roman"/>
+        </w:rPr>
+        <w:t xml:space="preserve">We had to take this into consideration later when </w:t>
       </w:r>
       <w:r>
         <w:rPr>
@@ -2357,7 +3374,13 @@
         <w:rPr>
           <w:rFonts w:ascii="Times New Roman" w:hAnsi="Times New Roman" w:cs="Times New Roman"/>
         </w:rPr>
-        <w:t>encryption and decryption.</w:t>
+        <w:t>encryption and decryption</w:t>
+      </w:r>
+      <w:r>
+        <w:rPr>
+          <w:rFonts w:ascii="Times New Roman" w:hAnsi="Times New Roman" w:cs="Times New Roman"/>
+        </w:rPr>
+        <w:t xml:space="preserve"> to avoid getting 0s as inputs to our point addition.</w:t>
       </w:r>
     </w:p>
     <w:p>
@@ -2615,7 +3638,7 @@
                     <pic:cNvPicPr/>
                   </pic:nvPicPr>
                   <pic:blipFill>
-                    <a:blip r:embed="rId14"/>
+                    <a:blip r:embed="rId15"/>
                     <a:stretch>
                       <a:fillRect/>
                     </a:stretch>
@@ -2647,6 +3670,7 @@
         <w:rPr>
           <w:rFonts w:ascii="Times New Roman" w:hAnsi="Times New Roman" w:cs="Times New Roman"/>
         </w:rPr>
+        <w:lastRenderedPageBreak/>
         <w:t>Now that we have fully proved our algorithms work for all points</w:t>
       </w:r>
       <w:r>
@@ -2683,13 +3707,25 @@
         <w:rPr>
           <w:rFonts w:ascii="Times New Roman" w:hAnsi="Times New Roman" w:cs="Times New Roman"/>
         </w:rPr>
-        <w:t>. We used singular to try out several values for our key generation (p, e1, d, and e2).</w:t>
-      </w:r>
-      <w:r>
-        <w:rPr>
-          <w:rFonts w:ascii="Times New Roman" w:hAnsi="Times New Roman" w:cs="Times New Roman"/>
-        </w:rPr>
-        <w:t xml:space="preserve"> Because we had an issue with P</w:t>
+        <w:t xml:space="preserve">. </w:t>
+      </w:r>
+      <w:r>
+        <w:rPr>
+          <w:rFonts w:ascii="Times New Roman" w:hAnsi="Times New Roman" w:cs="Times New Roman"/>
+        </w:rPr>
+        <w:t>The proof of El Gamal and how it works is described in the class lecture slides so we won’t go into it here.</w:t>
+      </w:r>
+      <w:r>
+        <w:rPr>
+          <w:rFonts w:ascii="Times New Roman" w:hAnsi="Times New Roman" w:cs="Times New Roman"/>
+        </w:rPr>
+        <w:t xml:space="preserve"> </w:t>
+      </w:r>
+      <w:r>
+        <w:rPr>
+          <w:rFonts w:ascii="Times New Roman" w:hAnsi="Times New Roman" w:cs="Times New Roman"/>
+        </w:rPr>
+        <w:t>Because we had an issue with P</w:t>
       </w:r>
       <w:r>
         <w:rPr>
@@ -2715,11 +3751,39 @@
         <w:rPr>
           <w:rFonts w:ascii="Times New Roman" w:hAnsi="Times New Roman" w:cs="Times New Roman"/>
         </w:rPr>
-        <w:t>, we had to avoid higher values for the</w:t>
-      </w:r>
-      <w:r>
-        <w:rPr>
-          <w:rFonts w:ascii="Times New Roman" w:hAnsi="Times New Roman" w:cs="Times New Roman"/>
+        <w:t>, we had to avoid certain values for the keys and plaintext.</w:t>
+      </w:r>
+    </w:p>
+    <w:p>
+      <w:pPr>
+        <w:ind w:firstLine="720"/>
+        <w:rPr>
+          <w:rFonts w:ascii="Times New Roman" w:hAnsi="Times New Roman" w:cs="Times New Roman"/>
+        </w:rPr>
+      </w:pPr>
+      <w:r>
+        <w:rPr>
+          <w:rFonts w:ascii="Times New Roman" w:hAnsi="Times New Roman" w:cs="Times New Roman"/>
+        </w:rPr>
+        <w:t xml:space="preserve">As shown in the block diagram, the receiver Bob does the key generation. </w:t>
+      </w:r>
+      <w:r>
+        <w:rPr>
+          <w:rFonts w:ascii="Times New Roman" w:hAnsi="Times New Roman" w:cs="Times New Roman"/>
+        </w:rPr>
+        <w:t>We used singular to try out several values for our key generation. E</w:t>
+      </w:r>
+      <w:r>
+        <w:rPr>
+          <w:rFonts w:ascii="Times New Roman" w:hAnsi="Times New Roman" w:cs="Times New Roman"/>
+          <w:vertAlign w:val="subscript"/>
+        </w:rPr>
+        <w:t>p</w:t>
+      </w:r>
+      <w:r>
+        <w:rPr>
+          <w:rFonts w:ascii="Times New Roman" w:hAnsi="Times New Roman" w:cs="Times New Roman"/>
+          <w:vertAlign w:val="subscript"/>
         </w:rPr>
         <w:t xml:space="preserve"> </w:t>
       </w:r>
@@ -2727,14 +3791,34 @@
         <w:rPr>
           <w:rFonts w:ascii="Times New Roman" w:hAnsi="Times New Roman" w:cs="Times New Roman"/>
         </w:rPr>
-        <w:t>key</w:t>
-      </w:r>
-      <w:r>
-        <w:rPr>
-          <w:rFonts w:ascii="Times New Roman" w:hAnsi="Times New Roman" w:cs="Times New Roman"/>
-        </w:rPr>
-        <w:t>s.</w:t>
-      </w:r>
+        <w:t xml:space="preserve">is the elliptic curve which we didn’t change, e1 is a generator point, d is like a private constant key, and e2 is derived. </w:t>
+      </w:r>
+      <w:r>
+        <w:rPr>
+          <w:rFonts w:ascii="Times New Roman" w:hAnsi="Times New Roman" w:cs="Times New Roman"/>
+        </w:rPr>
+        <w:t>We chose e1 = (6,1,1),</w:t>
+      </w:r>
+      <w:r>
+        <w:rPr>
+          <w:rFonts w:ascii="Times New Roman" w:hAnsi="Times New Roman" w:cs="Times New Roman"/>
+        </w:rPr>
+        <w:t xml:space="preserve"> selected d = 4, </w:t>
+      </w:r>
+      <w:r>
+        <w:rPr>
+          <w:rFonts w:ascii="Times New Roman" w:hAnsi="Times New Roman" w:cs="Times New Roman"/>
+        </w:rPr>
+        <w:t>and then calculated e2 = (4,6,1) using the point generator circuit and iterating d times. We used the point generation circuit to calculate e2 because it was simple and e1 is always guaranteed to be a generator point.</w:t>
+      </w:r>
+    </w:p>
+    <w:p>
+      <w:pPr>
+        <w:ind w:firstLine="720"/>
+        <w:rPr>
+          <w:rFonts w:ascii="Times New Roman" w:hAnsi="Times New Roman" w:cs="Times New Roman"/>
+        </w:rPr>
+      </w:pPr>
     </w:p>
     <w:p>
       <w:pPr>
@@ -2747,7 +3831,6 @@
         <w:rPr>
           <w:noProof/>
         </w:rPr>
-        <w:lastRenderedPageBreak/>
         <w:drawing>
           <wp:inline distT="0" distB="0" distL="0" distR="0" wp14:anchorId="280B7D81" wp14:editId="17125B7B">
             <wp:extent cx="5277173" cy="2640278"/>
@@ -2764,7 +3847,7 @@
                     <pic:cNvPicPr/>
                   </pic:nvPicPr>
                   <pic:blipFill>
-                    <a:blip r:embed="rId15"/>
+                    <a:blip r:embed="rId16"/>
                     <a:stretch>
                       <a:fillRect/>
                     </a:stretch>
@@ -2796,13 +3879,55 @@
         <w:rPr>
           <w:rFonts w:ascii="Times New Roman" w:hAnsi="Times New Roman" w:cs="Times New Roman"/>
         </w:rPr>
-        <w:t>Below is the e</w:t>
-      </w:r>
-      <w:r>
-        <w:rPr>
-          <w:rFonts w:ascii="Times New Roman" w:hAnsi="Times New Roman" w:cs="Times New Roman"/>
-        </w:rPr>
-        <w:t>ncryption</w:t>
+        <w:t xml:space="preserve">Below is the encryption simulation of our hardware design. </w:t>
+      </w:r>
+      <w:r>
+        <w:rPr>
+          <w:rFonts w:ascii="Times New Roman" w:hAnsi="Times New Roman" w:cs="Times New Roman"/>
+        </w:rPr>
+        <w:t xml:space="preserve">For encryption by Alice, </w:t>
+      </w:r>
+      <w:r>
+        <w:rPr>
+          <w:rFonts w:ascii="Times New Roman" w:hAnsi="Times New Roman" w:cs="Times New Roman"/>
+        </w:rPr>
+        <w:t>w</w:t>
+      </w:r>
+      <w:r>
+        <w:rPr>
+          <w:rFonts w:ascii="Times New Roman" w:hAnsi="Times New Roman" w:cs="Times New Roman"/>
+        </w:rPr>
+        <w:t>e started with a p</w:t>
+      </w:r>
+      <w:r>
+        <w:rPr>
+          <w:rFonts w:ascii="Times New Roman" w:hAnsi="Times New Roman" w:cs="Times New Roman"/>
+        </w:rPr>
+        <w:t xml:space="preserve">laintext </w:t>
+      </w:r>
+      <w:r>
+        <w:rPr>
+          <w:rFonts w:ascii="Times New Roman" w:hAnsi="Times New Roman" w:cs="Times New Roman"/>
+        </w:rPr>
+        <w:t>P = (3,3,1)</w:t>
+      </w:r>
+      <w:r>
+        <w:rPr>
+          <w:rFonts w:ascii="Times New Roman" w:hAnsi="Times New Roman" w:cs="Times New Roman"/>
+        </w:rPr>
+        <w:t xml:space="preserve"> and chose a private </w:t>
+      </w:r>
+      <w:r>
+        <w:rPr>
+          <w:rFonts w:ascii="Times New Roman" w:hAnsi="Times New Roman" w:cs="Times New Roman"/>
+        </w:rPr>
+        <w:t>transmitter</w:t>
+      </w:r>
+      <w:r>
+        <w:rPr>
+          <w:rFonts w:ascii="Times New Roman" w:hAnsi="Times New Roman" w:cs="Times New Roman"/>
+        </w:rPr>
+        <w:t xml:space="preserve"> key</w:t>
       </w:r>
       <w:r>
         <w:rPr>
@@ -2814,91 +3939,13 @@
         <w:rPr>
           <w:rFonts w:ascii="Times New Roman" w:hAnsi="Times New Roman" w:cs="Times New Roman"/>
         </w:rPr>
-        <w:t xml:space="preserve">and decryption </w:t>
-      </w:r>
-      <w:r>
-        <w:rPr>
-          <w:rFonts w:ascii="Times New Roman" w:hAnsi="Times New Roman" w:cs="Times New Roman"/>
-        </w:rPr>
-        <w:t>simulation</w:t>
-      </w:r>
-      <w:r>
-        <w:rPr>
-          <w:rFonts w:ascii="Times New Roman" w:hAnsi="Times New Roman" w:cs="Times New Roman"/>
-        </w:rPr>
-        <w:t xml:space="preserve"> of our hardware design.</w:t>
-      </w:r>
-      <w:r>
-        <w:rPr>
-          <w:rFonts w:ascii="Times New Roman" w:hAnsi="Times New Roman" w:cs="Times New Roman"/>
-        </w:rPr>
-        <w:t xml:space="preserve"> </w:t>
-      </w:r>
-      <w:r>
-        <w:rPr>
-          <w:rFonts w:ascii="Times New Roman" w:hAnsi="Times New Roman" w:cs="Times New Roman"/>
-        </w:rPr>
-        <w:t xml:space="preserve">As shown in the block diagram above, the receiver Bob does the key generation. For this </w:t>
-      </w:r>
-      <w:r>
-        <w:rPr>
-          <w:rFonts w:ascii="Times New Roman" w:hAnsi="Times New Roman" w:cs="Times New Roman"/>
-        </w:rPr>
-        <w:t>w</w:t>
-      </w:r>
-      <w:r>
-        <w:rPr>
-          <w:rFonts w:ascii="Times New Roman" w:hAnsi="Times New Roman" w:cs="Times New Roman"/>
-        </w:rPr>
-        <w:t>e chose e1 = (6,1,1),</w:t>
-      </w:r>
-      <w:r>
-        <w:rPr>
-          <w:rFonts w:ascii="Times New Roman" w:hAnsi="Times New Roman" w:cs="Times New Roman"/>
-        </w:rPr>
-        <w:t xml:space="preserve"> which always has to be a point generator, and</w:t>
-      </w:r>
-      <w:r>
-        <w:rPr>
-          <w:rFonts w:ascii="Times New Roman" w:hAnsi="Times New Roman" w:cs="Times New Roman"/>
-        </w:rPr>
-        <w:t xml:space="preserve"> then </w:t>
-      </w:r>
-      <w:r>
-        <w:rPr>
-          <w:rFonts w:ascii="Times New Roman" w:hAnsi="Times New Roman" w:cs="Times New Roman"/>
-        </w:rPr>
-        <w:t xml:space="preserve">we </w:t>
-      </w:r>
-      <w:r>
-        <w:rPr>
-          <w:rFonts w:ascii="Times New Roman" w:hAnsi="Times New Roman" w:cs="Times New Roman"/>
-        </w:rPr>
-        <w:t>calculated</w:t>
-      </w:r>
-      <w:r>
-        <w:rPr>
-          <w:rFonts w:ascii="Times New Roman" w:hAnsi="Times New Roman" w:cs="Times New Roman"/>
-        </w:rPr>
-        <w:t xml:space="preserve"> e2 = </w:t>
-      </w:r>
-      <w:r>
-        <w:rPr>
-          <w:rFonts w:ascii="Times New Roman" w:hAnsi="Times New Roman" w:cs="Times New Roman"/>
-        </w:rPr>
-        <w:t>(4,6,1)</w:t>
-      </w:r>
-      <w:r>
-        <w:rPr>
-          <w:rFonts w:ascii="Times New Roman" w:hAnsi="Times New Roman" w:cs="Times New Roman"/>
-        </w:rPr>
-        <w:t xml:space="preserve"> using the point generator circuit</w:t>
-      </w:r>
-      <w:r>
-        <w:rPr>
-          <w:rFonts w:ascii="Times New Roman" w:hAnsi="Times New Roman" w:cs="Times New Roman"/>
-        </w:rPr>
-        <w:t xml:space="preserve"> and iterating d times</w:t>
+        <w:t xml:space="preserve">of </w:t>
+      </w:r>
+      <w:r>
+        <w:rPr>
+          <w:rFonts w:ascii="Times New Roman" w:hAnsi="Times New Roman" w:cs="Times New Roman"/>
+        </w:rPr>
+        <w:t>r = 3</w:t>
       </w:r>
       <w:r>
         <w:rPr>
@@ -2910,99 +3957,7 @@
         <w:rPr>
           <w:rFonts w:ascii="Times New Roman" w:hAnsi="Times New Roman" w:cs="Times New Roman"/>
         </w:rPr>
-        <w:t xml:space="preserve"> We selected d = 4</w:t>
-      </w:r>
-      <w:r>
-        <w:rPr>
-          <w:rFonts w:ascii="Times New Roman" w:hAnsi="Times New Roman" w:cs="Times New Roman"/>
-        </w:rPr>
-        <w:t>.</w:t>
-      </w:r>
-    </w:p>
-    <w:p>
-      <w:pPr>
-        <w:ind w:firstLine="720"/>
-        <w:rPr>
-          <w:rFonts w:ascii="Times New Roman" w:hAnsi="Times New Roman" w:cs="Times New Roman"/>
-        </w:rPr>
-      </w:pPr>
-      <w:r>
-        <w:rPr>
-          <w:rFonts w:ascii="Times New Roman" w:hAnsi="Times New Roman" w:cs="Times New Roman"/>
-        </w:rPr>
-        <w:t xml:space="preserve">For encryption by Alice, </w:t>
-      </w:r>
-      <w:r>
-        <w:rPr>
-          <w:rFonts w:ascii="Times New Roman" w:hAnsi="Times New Roman" w:cs="Times New Roman"/>
-        </w:rPr>
-        <w:t>w</w:t>
-      </w:r>
-      <w:r>
-        <w:rPr>
-          <w:rFonts w:ascii="Times New Roman" w:hAnsi="Times New Roman" w:cs="Times New Roman"/>
-        </w:rPr>
-        <w:t>e started with a p</w:t>
-      </w:r>
-      <w:r>
-        <w:rPr>
-          <w:rFonts w:ascii="Times New Roman" w:hAnsi="Times New Roman" w:cs="Times New Roman"/>
-        </w:rPr>
-        <w:t xml:space="preserve">laintext </w:t>
-      </w:r>
-      <w:r>
-        <w:rPr>
-          <w:rFonts w:ascii="Times New Roman" w:hAnsi="Times New Roman" w:cs="Times New Roman"/>
-        </w:rPr>
-        <w:t>P = (3,3,1)</w:t>
-      </w:r>
-      <w:r>
-        <w:rPr>
-          <w:rFonts w:ascii="Times New Roman" w:hAnsi="Times New Roman" w:cs="Times New Roman"/>
-        </w:rPr>
-        <w:t xml:space="preserve"> and chose a private receiver key</w:t>
-      </w:r>
-      <w:r>
-        <w:rPr>
-          <w:rFonts w:ascii="Times New Roman" w:hAnsi="Times New Roman" w:cs="Times New Roman"/>
-        </w:rPr>
-        <w:t xml:space="preserve"> </w:t>
-      </w:r>
-      <w:r>
-        <w:rPr>
-          <w:rFonts w:ascii="Times New Roman" w:hAnsi="Times New Roman" w:cs="Times New Roman"/>
-        </w:rPr>
-        <w:t xml:space="preserve">of </w:t>
-      </w:r>
-      <w:r>
-        <w:rPr>
-          <w:rFonts w:ascii="Times New Roman" w:hAnsi="Times New Roman" w:cs="Times New Roman"/>
-        </w:rPr>
-        <w:t>r = 3.</w:t>
-      </w:r>
-      <w:r>
-        <w:rPr>
-          <w:rFonts w:ascii="Times New Roman" w:hAnsi="Times New Roman" w:cs="Times New Roman"/>
-        </w:rPr>
-        <w:t xml:space="preserve"> </w:t>
-      </w:r>
-      <w:r>
-        <w:rPr>
-          <w:rFonts w:ascii="Times New Roman" w:hAnsi="Times New Roman" w:cs="Times New Roman"/>
-        </w:rPr>
-        <w:t>For decryption</w:t>
-      </w:r>
-      <w:r>
-        <w:rPr>
-          <w:rFonts w:ascii="Times New Roman" w:hAnsi="Times New Roman" w:cs="Times New Roman"/>
-        </w:rPr>
-        <w:t xml:space="preserve"> by Bob, we used the previously chosen value d = 4. The math </w:t>
-      </w:r>
-      <w:r>
-        <w:rPr>
-          <w:rFonts w:ascii="Times New Roman" w:hAnsi="Times New Roman" w:cs="Times New Roman"/>
-        </w:rPr>
-        <w:t>of El Gamal and proof of how is works is described in the class lecture slides so we won’t go into it further here.</w:t>
+        <w:t xml:space="preserve"> The input to the encryption is boxed in blue, and the output is boxed in red.</w:t>
       </w:r>
     </w:p>
     <w:p>
@@ -3022,16 +3977,16 @@
         <mc:AlternateContent>
           <mc:Choice Requires="wps">
             <w:drawing>
-              <wp:anchor distT="0" distB="0" distL="114300" distR="114300" simplePos="0" relativeHeight="251661312" behindDoc="0" locked="0" layoutInCell="1" allowOverlap="1" wp14:anchorId="2A893F5D" wp14:editId="3FFFF09B">
+              <wp:anchor distT="0" distB="0" distL="114300" distR="114300" simplePos="0" relativeHeight="251661312" behindDoc="0" locked="0" layoutInCell="1" allowOverlap="1" wp14:anchorId="2A893F5D" wp14:editId="4DED9897">
                 <wp:simplePos x="0" y="0"/>
                 <wp:positionH relativeFrom="column">
-                  <wp:posOffset>347958</wp:posOffset>
+                  <wp:posOffset>332509</wp:posOffset>
                 </wp:positionH>
                 <wp:positionV relativeFrom="paragraph">
-                  <wp:posOffset>1208821</wp:posOffset>
+                  <wp:posOffset>1280689</wp:posOffset>
                 </wp:positionV>
-                <wp:extent cx="4269740" cy="329818"/>
-                <wp:effectExtent l="0" t="0" r="16510" b="13335"/>
+                <wp:extent cx="4606925" cy="347378"/>
+                <wp:effectExtent l="0" t="0" r="22225" b="14605"/>
                 <wp:wrapNone/>
                 <wp:docPr id="523485189" name="Rectangle 7"/>
                 <wp:cNvGraphicFramePr/>
@@ -3042,7 +3997,7 @@
                       <wps:spPr>
                         <a:xfrm>
                           <a:off x="0" y="0"/>
-                          <a:ext cx="4269740" cy="329818"/>
+                          <a:ext cx="4606925" cy="347378"/>
                         </a:xfrm>
                         <a:prstGeom prst="rect">
                           <a:avLst/>
@@ -3090,7 +4045,7 @@
           </mc:Choice>
           <mc:Fallback>
             <w:pict>
-              <v:rect w14:anchorId="60107917" id="Rectangle 7" o:spid="_x0000_s1026" style="position:absolute;margin-left:27.4pt;margin-top:95.2pt;width:336.2pt;height:25.95pt;z-index:251661312;visibility:visible;mso-wrap-style:square;mso-width-percent:0;mso-height-percent:0;mso-wrap-distance-left:9pt;mso-wrap-distance-top:0;mso-wrap-distance-right:9pt;mso-wrap-distance-bottom:0;mso-position-horizontal:absolute;mso-position-horizontal-relative:text;mso-position-vertical:absolute;mso-position-vertical-relative:text;mso-width-percent:0;mso-height-percent:0;mso-width-relative:margin;mso-height-relative:margin;v-text-anchor:middle" o:gfxdata="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" filled="f" strokecolor="red" strokeweight="1pt"/>
+              <v:rect w14:anchorId="6A7BD7CB" id="Rectangle 7" o:spid="_x0000_s1026" style="position:absolute;margin-left:26.2pt;margin-top:100.85pt;width:362.75pt;height:27.35pt;z-index:251661312;visibility:visible;mso-wrap-style:square;mso-width-percent:0;mso-height-percent:0;mso-wrap-distance-left:9pt;mso-wrap-distance-top:0;mso-wrap-distance-right:9pt;mso-wrap-distance-bottom:0;mso-position-horizontal:absolute;mso-position-horizontal-relative:text;mso-position-vertical:absolute;mso-position-vertical-relative:text;mso-width-percent:0;mso-height-percent:0;mso-width-relative:margin;mso-height-relative:margin;v-text-anchor:middle" o:gfxdata="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" filled="f" strokecolor="red" strokeweight="1pt"/>
             </w:pict>
           </mc:Fallback>
         </mc:AlternateContent>
@@ -3103,16 +4058,16 @@
         <mc:AlternateContent>
           <mc:Choice Requires="wps">
             <w:drawing>
-              <wp:anchor distT="0" distB="0" distL="114300" distR="114300" simplePos="0" relativeHeight="251663360" behindDoc="0" locked="0" layoutInCell="1" allowOverlap="1" wp14:anchorId="6C539C6D" wp14:editId="465C3F47">
+              <wp:anchor distT="0" distB="0" distL="114300" distR="114300" simplePos="0" relativeHeight="251663360" behindDoc="0" locked="0" layoutInCell="1" allowOverlap="1" wp14:anchorId="6C539C6D" wp14:editId="473EE4A3">
                 <wp:simplePos x="0" y="0"/>
                 <wp:positionH relativeFrom="column">
-                  <wp:posOffset>345782</wp:posOffset>
+                  <wp:posOffset>344384</wp:posOffset>
                 </wp:positionH>
                 <wp:positionV relativeFrom="paragraph">
-                  <wp:posOffset>849507</wp:posOffset>
+                  <wp:posOffset>918491</wp:posOffset>
                 </wp:positionV>
-                <wp:extent cx="4270150" cy="327404"/>
-                <wp:effectExtent l="0" t="0" r="16510" b="15875"/>
+                <wp:extent cx="4286885" cy="350322"/>
+                <wp:effectExtent l="0" t="0" r="18415" b="12065"/>
                 <wp:wrapNone/>
                 <wp:docPr id="77324665" name="Rectangle 7"/>
                 <wp:cNvGraphicFramePr/>
@@ -3123,7 +4078,7 @@
                       <wps:spPr>
                         <a:xfrm>
                           <a:off x="0" y="0"/>
-                          <a:ext cx="4270150" cy="327404"/>
+                          <a:ext cx="4286885" cy="350322"/>
                         </a:xfrm>
                         <a:prstGeom prst="rect">
                           <a:avLst/>
@@ -3171,7 +4126,7 @@
           </mc:Choice>
           <mc:Fallback>
             <w:pict>
-              <v:rect w14:anchorId="022A5A31" id="Rectangle 7" o:spid="_x0000_s1026" style="position:absolute;margin-left:27.25pt;margin-top:66.9pt;width:336.25pt;height:25.8pt;z-index:251663360;visibility:visible;mso-wrap-style:square;mso-width-percent:0;mso-height-percent:0;mso-wrap-distance-left:9pt;mso-wrap-distance-top:0;mso-wrap-distance-right:9pt;mso-wrap-distance-bottom:0;mso-position-horizontal:absolute;mso-position-horizontal-relative:text;mso-position-vertical:absolute;mso-position-vertical-relative:text;mso-width-percent:0;mso-height-percent:0;mso-width-relative:margin;mso-height-relative:margin;v-text-anchor:middle" o:gfxdata="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" filled="f" strokecolor="#0070c0" strokeweight="1pt"/>
+              <v:rect w14:anchorId="05B76493" id="Rectangle 7" o:spid="_x0000_s1026" style="position:absolute;margin-left:27.1pt;margin-top:72.3pt;width:337.55pt;height:27.6pt;z-index:251663360;visibility:visible;mso-wrap-style:square;mso-width-percent:0;mso-height-percent:0;mso-wrap-distance-left:9pt;mso-wrap-distance-top:0;mso-wrap-distance-right:9pt;mso-wrap-distance-bottom:0;mso-position-horizontal:absolute;mso-position-horizontal-relative:text;mso-position-vertical:absolute;mso-position-vertical-relative:text;mso-width-percent:0;mso-height-percent:0;mso-width-relative:margin;mso-height-relative:margin;v-text-anchor:middle" o:gfxdata="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" filled="f" strokecolor="#0070c0" strokeweight="1pt"/>
             </w:pict>
           </mc:Fallback>
         </mc:AlternateContent>
@@ -3184,16 +4139,178 @@
         <mc:AlternateContent>
           <mc:Choice Requires="wps">
             <w:drawing>
-              <wp:anchor distT="0" distB="0" distL="114300" distR="114300" simplePos="0" relativeHeight="251659264" behindDoc="0" locked="0" layoutInCell="1" allowOverlap="1" wp14:anchorId="340BDB76" wp14:editId="5154B9CC">
+              <wp:anchor distT="0" distB="0" distL="114300" distR="114300" simplePos="0" relativeHeight="251671552" behindDoc="0" locked="0" layoutInCell="1" allowOverlap="1" wp14:anchorId="231C8C6D" wp14:editId="0D2F0754">
                 <wp:simplePos x="0" y="0"/>
                 <wp:positionH relativeFrom="column">
-                  <wp:posOffset>351692</wp:posOffset>
+                  <wp:posOffset>343980</wp:posOffset>
                 </wp:positionH>
                 <wp:positionV relativeFrom="paragraph">
-                  <wp:posOffset>1540657</wp:posOffset>
+                  <wp:posOffset>2384533</wp:posOffset>
                 </wp:positionV>
-                <wp:extent cx="4269545" cy="358726"/>
-                <wp:effectExtent l="0" t="0" r="17145" b="22860"/>
+                <wp:extent cx="4328556" cy="136566"/>
+                <wp:effectExtent l="0" t="0" r="15240" b="15875"/>
+                <wp:wrapNone/>
+                <wp:docPr id="1869104335" name="Rectangle 7"/>
+                <wp:cNvGraphicFramePr/>
+                <a:graphic xmlns:a="http://schemas.openxmlformats.org/drawingml/2006/main">
+                  <a:graphicData uri="http://schemas.microsoft.com/office/word/2010/wordprocessingShape">
+                    <wps:wsp>
+                      <wps:cNvSpPr/>
+                      <wps:spPr>
+                        <a:xfrm>
+                          <a:off x="0" y="0"/>
+                          <a:ext cx="4328556" cy="136566"/>
+                        </a:xfrm>
+                        <a:prstGeom prst="rect">
+                          <a:avLst/>
+                        </a:prstGeom>
+                        <a:noFill/>
+                        <a:ln>
+                          <a:solidFill>
+                            <a:srgbClr val="0070C0"/>
+                          </a:solidFill>
+                        </a:ln>
+                      </wps:spPr>
+                      <wps:style>
+                        <a:lnRef idx="2">
+                          <a:schemeClr val="accent1">
+                            <a:shade val="15000"/>
+                          </a:schemeClr>
+                        </a:lnRef>
+                        <a:fillRef idx="1">
+                          <a:schemeClr val="accent1"/>
+                        </a:fillRef>
+                        <a:effectRef idx="0">
+                          <a:schemeClr val="accent1"/>
+                        </a:effectRef>
+                        <a:fontRef idx="minor">
+                          <a:schemeClr val="lt1"/>
+                        </a:fontRef>
+                      </wps:style>
+                      <wps:bodyPr rot="0" spcFirstLastPara="0" vertOverflow="overflow" horzOverflow="overflow" vert="horz" wrap="square" lIns="91440" tIns="45720" rIns="91440" bIns="45720" numCol="1" spcCol="0" rtlCol="0" fromWordArt="0" anchor="ctr" anchorCtr="0" forceAA="0" compatLnSpc="1">
+                        <a:prstTxWarp prst="textNoShape">
+                          <a:avLst/>
+                        </a:prstTxWarp>
+                        <a:noAutofit/>
+                      </wps:bodyPr>
+                    </wps:wsp>
+                  </a:graphicData>
+                </a:graphic>
+                <wp14:sizeRelH relativeFrom="margin">
+                  <wp14:pctWidth>0</wp14:pctWidth>
+                </wp14:sizeRelH>
+                <wp14:sizeRelV relativeFrom="margin">
+                  <wp14:pctHeight>0</wp14:pctHeight>
+                </wp14:sizeRelV>
+              </wp:anchor>
+            </w:drawing>
+          </mc:Choice>
+          <mc:Fallback>
+            <w:pict>
+              <v:rect w14:anchorId="3CC0CD29" id="Rectangle 7" o:spid="_x0000_s1026" style="position:absolute;margin-left:27.1pt;margin-top:187.75pt;width:340.85pt;height:10.75pt;z-index:251671552;visibility:visible;mso-wrap-style:square;mso-width-percent:0;mso-height-percent:0;mso-wrap-distance-left:9pt;mso-wrap-distance-top:0;mso-wrap-distance-right:9pt;mso-wrap-distance-bottom:0;mso-position-horizontal:absolute;mso-position-horizontal-relative:text;mso-position-vertical:absolute;mso-position-vertical-relative:text;mso-width-percent:0;mso-height-percent:0;mso-width-relative:margin;mso-height-relative:margin;v-text-anchor:middle" o:gfxdata="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" filled="f" strokecolor="#0070c0" strokeweight="1pt"/>
+            </w:pict>
+          </mc:Fallback>
+        </mc:AlternateContent>
+      </w:r>
+      <w:r>
+        <w:rPr>
+          <w:rFonts w:ascii="Times New Roman" w:hAnsi="Times New Roman" w:cs="Times New Roman"/>
+          <w:noProof/>
+        </w:rPr>
+        <mc:AlternateContent>
+          <mc:Choice Requires="wps">
+            <w:drawing>
+              <wp:anchor distT="0" distB="0" distL="114300" distR="114300" simplePos="0" relativeHeight="251673600" behindDoc="0" locked="0" layoutInCell="1" allowOverlap="1" wp14:anchorId="3527F1DF" wp14:editId="01BD4B0D">
+                <wp:simplePos x="0" y="0"/>
+                <wp:positionH relativeFrom="column">
+                  <wp:posOffset>344384</wp:posOffset>
+                </wp:positionH>
+                <wp:positionV relativeFrom="paragraph">
+                  <wp:posOffset>556293</wp:posOffset>
+                </wp:positionV>
+                <wp:extent cx="4292930" cy="350322"/>
+                <wp:effectExtent l="0" t="0" r="12700" b="12065"/>
+                <wp:wrapNone/>
+                <wp:docPr id="75242692" name="Rectangle 7"/>
+                <wp:cNvGraphicFramePr/>
+                <a:graphic xmlns:a="http://schemas.openxmlformats.org/drawingml/2006/main">
+                  <a:graphicData uri="http://schemas.microsoft.com/office/word/2010/wordprocessingShape">
+                    <wps:wsp>
+                      <wps:cNvSpPr/>
+                      <wps:spPr>
+                        <a:xfrm>
+                          <a:off x="0" y="0"/>
+                          <a:ext cx="4292930" cy="350322"/>
+                        </a:xfrm>
+                        <a:prstGeom prst="rect">
+                          <a:avLst/>
+                        </a:prstGeom>
+                        <a:noFill/>
+                        <a:ln>
+                          <a:solidFill>
+                            <a:srgbClr val="0070C0"/>
+                          </a:solidFill>
+                        </a:ln>
+                      </wps:spPr>
+                      <wps:style>
+                        <a:lnRef idx="2">
+                          <a:schemeClr val="accent1">
+                            <a:shade val="15000"/>
+                          </a:schemeClr>
+                        </a:lnRef>
+                        <a:fillRef idx="1">
+                          <a:schemeClr val="accent1"/>
+                        </a:fillRef>
+                        <a:effectRef idx="0">
+                          <a:schemeClr val="accent1"/>
+                        </a:effectRef>
+                        <a:fontRef idx="minor">
+                          <a:schemeClr val="lt1"/>
+                        </a:fontRef>
+                      </wps:style>
+                      <wps:bodyPr rot="0" spcFirstLastPara="0" vertOverflow="overflow" horzOverflow="overflow" vert="horz" wrap="square" lIns="91440" tIns="45720" rIns="91440" bIns="45720" numCol="1" spcCol="0" rtlCol="0" fromWordArt="0" anchor="ctr" anchorCtr="0" forceAA="0" compatLnSpc="1">
+                        <a:prstTxWarp prst="textNoShape">
+                          <a:avLst/>
+                        </a:prstTxWarp>
+                        <a:noAutofit/>
+                      </wps:bodyPr>
+                    </wps:wsp>
+                  </a:graphicData>
+                </a:graphic>
+                <wp14:sizeRelH relativeFrom="margin">
+                  <wp14:pctWidth>0</wp14:pctWidth>
+                </wp14:sizeRelH>
+                <wp14:sizeRelV relativeFrom="margin">
+                  <wp14:pctHeight>0</wp14:pctHeight>
+                </wp14:sizeRelV>
+              </wp:anchor>
+            </w:drawing>
+          </mc:Choice>
+          <mc:Fallback>
+            <w:pict>
+              <v:rect w14:anchorId="4938F004" id="Rectangle 7" o:spid="_x0000_s1026" style="position:absolute;margin-left:27.1pt;margin-top:43.8pt;width:338.05pt;height:27.6pt;z-index:251673600;visibility:visible;mso-wrap-style:square;mso-width-percent:0;mso-height-percent:0;mso-wrap-distance-left:9pt;mso-wrap-distance-top:0;mso-wrap-distance-right:9pt;mso-wrap-distance-bottom:0;mso-position-horizontal:absolute;mso-position-horizontal-relative:text;mso-position-vertical:absolute;mso-position-vertical-relative:text;mso-width-percent:0;mso-height-percent:0;mso-width-relative:margin;mso-height-relative:margin;v-text-anchor:middle" o:gfxdata="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" filled="f" strokecolor="#0070c0" strokeweight="1pt"/>
+            </w:pict>
+          </mc:Fallback>
+        </mc:AlternateContent>
+      </w:r>
+      <w:r>
+        <w:rPr>
+          <w:rFonts w:ascii="Times New Roman" w:hAnsi="Times New Roman" w:cs="Times New Roman"/>
+          <w:noProof/>
+        </w:rPr>
+        <mc:AlternateContent>
+          <mc:Choice Requires="wps">
+            <w:drawing>
+              <wp:anchor distT="0" distB="0" distL="114300" distR="114300" simplePos="0" relativeHeight="251659264" behindDoc="0" locked="0" layoutInCell="1" allowOverlap="1" wp14:anchorId="340BDB76" wp14:editId="2CE30CA7">
+                <wp:simplePos x="0" y="0"/>
+                <wp:positionH relativeFrom="column">
+                  <wp:posOffset>344384</wp:posOffset>
+                </wp:positionH>
+                <wp:positionV relativeFrom="paragraph">
+                  <wp:posOffset>1642885</wp:posOffset>
+                </wp:positionV>
+                <wp:extent cx="4595751" cy="387829"/>
+                <wp:effectExtent l="0" t="0" r="14605" b="12700"/>
                 <wp:wrapNone/>
                 <wp:docPr id="658917378" name="Rectangle 7"/>
                 <wp:cNvGraphicFramePr/>
@@ -3204,7 +4321,7 @@
                       <wps:spPr>
                         <a:xfrm>
                           <a:off x="0" y="0"/>
-                          <a:ext cx="4269545" cy="358726"/>
+                          <a:ext cx="4595751" cy="387829"/>
                         </a:xfrm>
                         <a:prstGeom prst="rect">
                           <a:avLst/>
@@ -3252,7 +4369,7 @@
           </mc:Choice>
           <mc:Fallback>
             <w:pict>
-              <v:rect w14:anchorId="5F6B00FF" id="Rectangle 7" o:spid="_x0000_s1026" style="position:absolute;margin-left:27.7pt;margin-top:121.3pt;width:336.2pt;height:28.25pt;z-index:251659264;visibility:visible;mso-wrap-style:square;mso-width-percent:0;mso-height-percent:0;mso-wrap-distance-left:9pt;mso-wrap-distance-top:0;mso-wrap-distance-right:9pt;mso-wrap-distance-bottom:0;mso-position-horizontal:absolute;mso-position-horizontal-relative:text;mso-position-vertical:absolute;mso-position-vertical-relative:text;mso-width-percent:0;mso-height-percent:0;mso-width-relative:margin;mso-height-relative:margin;v-text-anchor:middle" o:gfxdata="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" filled="f" strokecolor="red" strokeweight="1pt"/>
+              <v:rect w14:anchorId="74C7B960" id="Rectangle 7" o:spid="_x0000_s1026" style="position:absolute;margin-left:27.1pt;margin-top:129.35pt;width:361.85pt;height:30.55pt;z-index:251659264;visibility:visible;mso-wrap-style:square;mso-width-percent:0;mso-height-percent:0;mso-wrap-distance-left:9pt;mso-wrap-distance-top:0;mso-wrap-distance-right:9pt;mso-wrap-distance-bottom:0;mso-position-horizontal:absolute;mso-position-horizontal-relative:text;mso-position-vertical:absolute;mso-position-vertical-relative:text;mso-width-percent:0;mso-height-percent:0;mso-width-relative:margin;mso-height-relative:margin;v-text-anchor:middle" o:gfxdata="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" filled="f" strokecolor="red" strokeweight="1pt"/>
             </w:pict>
           </mc:Fallback>
         </mc:AlternateContent>
@@ -3265,9 +4382,9 @@
           <w:noProof/>
         </w:rPr>
         <w:drawing>
-          <wp:inline distT="0" distB="0" distL="0" distR="0" wp14:anchorId="6992AD3A" wp14:editId="66BF3482">
-            <wp:extent cx="5296395" cy="2416628"/>
-            <wp:effectExtent l="0" t="0" r="0" b="3175"/>
+          <wp:inline distT="0" distB="0" distL="0" distR="0" wp14:anchorId="6992AD3A" wp14:editId="5645120F">
+            <wp:extent cx="5267682" cy="2588821"/>
+            <wp:effectExtent l="0" t="0" r="0" b="2540"/>
             <wp:docPr id="1780501941" name="Picture 3"/>
             <wp:cNvGraphicFramePr>
               <a:graphicFrameLocks xmlns:a="http://schemas.openxmlformats.org/drawingml/2006/main" noChangeAspect="1"/>
@@ -3280,20 +4397,20 @@
                     <pic:cNvPicPr/>
                   </pic:nvPicPr>
                   <pic:blipFill rotWithShape="1">
-                    <a:blip r:embed="rId16">
+                    <a:blip r:embed="rId17">
                       <a:extLst>
                         <a:ext uri="{28A0092B-C50C-407E-A947-70E740481C1C}">
                           <a14:useLocalDpi xmlns:a14="http://schemas.microsoft.com/office/drawing/2010/main" val="0"/>
                         </a:ext>
                       </a:extLst>
                     </a:blip>
-                    <a:srcRect r="10880" b="9808"/>
+                    <a:srcRect r="17258" b="9808"/>
                     <a:stretch/>
                   </pic:blipFill>
                   <pic:spPr bwMode="auto">
                     <a:xfrm>
                       <a:off x="0" y="0"/>
-                      <a:ext cx="5296971" cy="2416891"/>
+                      <a:ext cx="5280388" cy="2595065"/>
                     </a:xfrm>
                     <a:prstGeom prst="rect">
                       <a:avLst/>
@@ -3316,28 +4433,29 @@
     </w:p>
     <w:p>
       <w:pPr>
-        <w:rPr>
-          <w:rFonts w:ascii="Times New Roman" w:hAnsi="Times New Roman" w:cs="Times New Roman"/>
-        </w:rPr>
-      </w:pPr>
-      <w:r>
-        <w:rPr>
-          <w:rFonts w:ascii="Times New Roman" w:hAnsi="Times New Roman" w:cs="Times New Roman"/>
-        </w:rPr>
-        <w:tab/>
-        <w:t xml:space="preserve">Using singular, we verified that the values calculated by hardware were correct. Below is the singular script output. </w:t>
-      </w:r>
-      <w:r>
-        <w:rPr>
-          <w:rFonts w:ascii="Times New Roman" w:hAnsi="Times New Roman" w:cs="Times New Roman"/>
-        </w:rPr>
-        <w:t xml:space="preserve">The script output shows </w:t>
-      </w:r>
-      <w:r>
-        <w:rPr>
-          <w:rFonts w:ascii="Times New Roman" w:hAnsi="Times New Roman" w:cs="Times New Roman"/>
-        </w:rPr>
-        <w:t>that we’re expecting C</w:t>
+        <w:ind w:firstLine="720"/>
+        <w:rPr>
+          <w:rFonts w:ascii="Times New Roman" w:hAnsi="Times New Roman" w:cs="Times New Roman"/>
+        </w:rPr>
+      </w:pPr>
+      <w:r>
+        <w:rPr>
+          <w:rFonts w:ascii="Times New Roman" w:hAnsi="Times New Roman" w:cs="Times New Roman"/>
+        </w:rPr>
+        <w:lastRenderedPageBreak/>
+        <w:t xml:space="preserve">Using singular, we verified that the values calculated by hardware were correct. Below is the singular script output. We used e1=(6,1) and e2 = (4,6), which is the same as our hardware because we let Z=1 to make the transformation easy. Our chosen plain text was (3,3). The script shows that </w:t>
+      </w:r>
+      <w:r>
+        <w:rPr>
+          <w:rFonts w:ascii="Times New Roman" w:hAnsi="Times New Roman" w:cs="Times New Roman"/>
+        </w:rPr>
+        <w:t>C</w:t>
+      </w:r>
+      <w:r>
+        <w:rPr>
+          <w:rFonts w:ascii="Times New Roman" w:hAnsi="Times New Roman" w:cs="Times New Roman"/>
+        </w:rPr>
+        <w:softHyphen/>
       </w:r>
       <w:r>
         <w:rPr>
@@ -3349,8 +4467,21 @@
       <w:r>
         <w:rPr>
           <w:rFonts w:ascii="Times New Roman" w:hAnsi="Times New Roman" w:cs="Times New Roman"/>
-        </w:rPr>
-        <w:t>*d = (7,5), and [C</w:t>
+          <w:vertAlign w:val="subscript"/>
+        </w:rPr>
+        <w:t xml:space="preserve"> </w:t>
+      </w:r>
+      <w:r>
+        <w:rPr>
+          <w:rFonts w:ascii="Times New Roman" w:hAnsi="Times New Roman" w:cs="Times New Roman"/>
+        </w:rPr>
+        <w:t xml:space="preserve">and </w:t>
+      </w:r>
+      <w:r>
+        <w:rPr>
+          <w:rFonts w:ascii="Times New Roman" w:hAnsi="Times New Roman" w:cs="Times New Roman"/>
+        </w:rPr>
+        <w:t>C</w:t>
       </w:r>
       <w:r>
         <w:rPr>
@@ -3363,97 +4494,134 @@
           <w:rFonts w:ascii="Times New Roman" w:hAnsi="Times New Roman" w:cs="Times New Roman"/>
           <w:vertAlign w:val="subscript"/>
         </w:rPr>
+        <w:t xml:space="preserve">2 </w:t>
+      </w:r>
+      <w:r>
+        <w:rPr>
+          <w:rFonts w:ascii="Times New Roman" w:hAnsi="Times New Roman" w:cs="Times New Roman"/>
+        </w:rPr>
+        <w:t>are C</w:t>
+      </w:r>
+      <w:r>
+        <w:rPr>
+          <w:rFonts w:ascii="Times New Roman" w:hAnsi="Times New Roman" w:cs="Times New Roman"/>
+        </w:rPr>
+        <w:softHyphen/>
+      </w:r>
+      <w:r>
+        <w:rPr>
+          <w:rFonts w:ascii="Times New Roman" w:hAnsi="Times New Roman" w:cs="Times New Roman"/>
+          <w:vertAlign w:val="subscript"/>
+        </w:rPr>
         <w:t>1</w:t>
       </w:r>
       <w:r>
         <w:rPr>
           <w:rFonts w:ascii="Times New Roman" w:hAnsi="Times New Roman" w:cs="Times New Roman"/>
         </w:rPr>
-        <w:t>*d]</w:t>
+        <w:t xml:space="preserve"> = (X+1, 0) and C</w:t>
+      </w:r>
+      <w:r>
+        <w:rPr>
+          <w:rFonts w:ascii="Times New Roman" w:hAnsi="Times New Roman" w:cs="Times New Roman"/>
+          <w:vertAlign w:val="subscript"/>
+        </w:rPr>
+        <w:t>2</w:t>
+      </w:r>
+      <w:r>
+        <w:rPr>
+          <w:rFonts w:ascii="Times New Roman" w:hAnsi="Times New Roman" w:cs="Times New Roman"/>
+        </w:rPr>
+        <w:t xml:space="preserve"> = (X</w:t>
       </w:r>
       <w:r>
         <w:rPr>
           <w:rFonts w:ascii="Times New Roman" w:hAnsi="Times New Roman" w:cs="Times New Roman"/>
           <w:vertAlign w:val="superscript"/>
         </w:rPr>
-        <w:t>-1</w:t>
+        <w:t>2</w:t>
+      </w:r>
+      <w:r>
+        <w:rPr>
+          <w:rFonts w:ascii="Times New Roman" w:hAnsi="Times New Roman" w:cs="Times New Roman"/>
+        </w:rPr>
+        <w:t xml:space="preserve"> + 1, X + 1). </w:t>
+      </w:r>
+      <w:r>
+        <w:rPr>
+          <w:rFonts w:ascii="Times New Roman" w:hAnsi="Times New Roman" w:cs="Times New Roman"/>
+        </w:rPr>
+        <w:t xml:space="preserve">We transformed the points our hardware calculated of </w:t>
+      </w:r>
+      <w:r>
+        <w:rPr>
+          <w:rFonts w:ascii="Times New Roman" w:hAnsi="Times New Roman" w:cs="Times New Roman"/>
+        </w:rPr>
+        <w:t>C</w:t>
+      </w:r>
+      <w:r>
+        <w:rPr>
+          <w:rFonts w:ascii="Times New Roman" w:hAnsi="Times New Roman" w:cs="Times New Roman"/>
+        </w:rPr>
+        <w:softHyphen/>
       </w:r>
       <w:r>
         <w:rPr>
           <w:rFonts w:ascii="Times New Roman" w:hAnsi="Times New Roman" w:cs="Times New Roman"/>
           <w:vertAlign w:val="subscript"/>
         </w:rPr>
-        <w:t xml:space="preserve"> </w:t>
-      </w:r>
-      <w:r>
-        <w:rPr>
-          <w:rFonts w:ascii="Times New Roman" w:hAnsi="Times New Roman" w:cs="Times New Roman"/>
-        </w:rPr>
-        <w:t xml:space="preserve">= (7,2). </w:t>
-      </w:r>
-      <w:r>
-        <w:rPr>
-          <w:rFonts w:ascii="Times New Roman" w:hAnsi="Times New Roman" w:cs="Times New Roman"/>
-        </w:rPr>
-        <w:t>Hardware gives us C</w:t>
+        <w:t>1</w:t>
+      </w:r>
+      <w:r>
+        <w:rPr>
+          <w:rFonts w:ascii="Times New Roman" w:hAnsi="Times New Roman" w:cs="Times New Roman"/>
+        </w:rPr>
+        <w:t xml:space="preserve"> = (7,0,6) and </w:t>
+      </w:r>
+      <w:r>
+        <w:rPr>
+          <w:rFonts w:ascii="Times New Roman" w:hAnsi="Times New Roman" w:cs="Times New Roman"/>
+        </w:rPr>
+        <w:t>C</w:t>
+      </w:r>
+      <w:r>
+        <w:rPr>
+          <w:rFonts w:ascii="Times New Roman" w:hAnsi="Times New Roman" w:cs="Times New Roman"/>
+        </w:rPr>
+        <w:softHyphen/>
       </w:r>
       <w:r>
         <w:rPr>
           <w:rFonts w:ascii="Times New Roman" w:hAnsi="Times New Roman" w:cs="Times New Roman"/>
           <w:vertAlign w:val="subscript"/>
         </w:rPr>
-        <w:t>1</w:t>
-      </w:r>
-      <w:r>
-        <w:rPr>
-          <w:rFonts w:ascii="Times New Roman" w:hAnsi="Times New Roman" w:cs="Times New Roman"/>
-        </w:rPr>
-        <w:t xml:space="preserve"> = (7,0,6), C</w:t>
-      </w:r>
-      <w:r>
-        <w:rPr>
-          <w:rFonts w:ascii="Times New Roman" w:hAnsi="Times New Roman" w:cs="Times New Roman"/>
-          <w:vertAlign w:val="subscript"/>
-        </w:rPr>
         <w:t>2</w:t>
       </w:r>
       <w:r>
         <w:rPr>
           <w:rFonts w:ascii="Times New Roman" w:hAnsi="Times New Roman" w:cs="Times New Roman"/>
         </w:rPr>
-        <w:t xml:space="preserve"> = (4,5,6). Transforming that to the </w:t>
-      </w:r>
-    </w:p>
-    <w:p>
-      <w:pPr>
-        <w:rPr>
-          <w:rFonts w:ascii="Times New Roman" w:hAnsi="Times New Roman" w:cs="Times New Roman"/>
-        </w:rPr>
-      </w:pPr>
-      <w:r>
-        <w:rPr>
-          <w:rFonts w:ascii="Times New Roman" w:hAnsi="Times New Roman" w:cs="Times New Roman"/>
-        </w:rPr>
-        <w:t>TODO: need to get a better simulation picture</w:t>
-      </w:r>
-    </w:p>
-    <w:p>
-      <w:pPr>
-        <w:rPr>
-          <w:rFonts w:ascii="Times New Roman" w:hAnsi="Times New Roman" w:cs="Times New Roman"/>
-        </w:rPr>
-      </w:pPr>
-      <w:r>
-        <w:rPr>
-          <w:rFonts w:ascii="Times New Roman" w:hAnsi="Times New Roman" w:cs="Times New Roman"/>
+        <w:t xml:space="preserve"> = (4,5,6) to the affine space and verified there are the same.</w:t>
+      </w:r>
+    </w:p>
+    <w:p>
+      <w:pPr>
+        <w:jc w:val="center"/>
+        <w:rPr>
+          <w:rFonts w:ascii="Times New Roman" w:hAnsi="Times New Roman" w:cs="Times New Roman"/>
+          <w:b/>
+          <w:bCs/>
+        </w:rPr>
+      </w:pPr>
+      <w:r>
+        <w:rPr>
           <w:noProof/>
         </w:rPr>
-        <w:lastRenderedPageBreak/>
         <w:drawing>
-          <wp:inline distT="0" distB="0" distL="0" distR="0" wp14:anchorId="22526A37" wp14:editId="52BA4C79">
-            <wp:extent cx="5943600" cy="1981200"/>
-            <wp:effectExtent l="0" t="0" r="0" b="0"/>
-            <wp:docPr id="533431486" name="Picture 8"/>
+          <wp:inline distT="0" distB="0" distL="0" distR="0" wp14:anchorId="1ECACF6C" wp14:editId="4A8D683A">
+            <wp:extent cx="3333079" cy="1209900"/>
+            <wp:effectExtent l="0" t="0" r="1270" b="9525"/>
+            <wp:docPr id="620203832" name="Picture 1"/>
             <wp:cNvGraphicFramePr>
               <a:graphicFrameLocks xmlns:a="http://schemas.openxmlformats.org/drawingml/2006/main" noChangeAspect="1"/>
             </wp:cNvGraphicFramePr>
@@ -3461,17 +4629,11 @@
               <a:graphicData uri="http://schemas.openxmlformats.org/drawingml/2006/picture">
                 <pic:pic xmlns:pic="http://schemas.openxmlformats.org/drawingml/2006/picture">
                   <pic:nvPicPr>
-                    <pic:cNvPr id="533431486" name="Picture 533431486"/>
+                    <pic:cNvPr id="620203832" name=""/>
                     <pic:cNvPicPr/>
                   </pic:nvPicPr>
                   <pic:blipFill>
-                    <a:blip r:embed="rId17" cstate="print">
-                      <a:extLst>
-                        <a:ext uri="{28A0092B-C50C-407E-A947-70E740481C1C}">
-                          <a14:useLocalDpi xmlns:a14="http://schemas.microsoft.com/office/drawing/2010/main" val="0"/>
-                        </a:ext>
-                      </a:extLst>
-                    </a:blip>
+                    <a:blip r:embed="rId18"/>
                     <a:stretch>
                       <a:fillRect/>
                     </a:stretch>
@@ -3479,7 +4641,7 @@
                   <pic:spPr>
                     <a:xfrm>
                       <a:off x="0" y="0"/>
-                      <a:ext cx="5943600" cy="1981200"/>
+                      <a:ext cx="3333079" cy="1209900"/>
                     </a:xfrm>
                     <a:prstGeom prst="rect">
                       <a:avLst/>
@@ -3497,6 +4659,155 @@
         <w:jc w:val="center"/>
         <w:rPr>
           <w:rFonts w:ascii="Times New Roman" w:hAnsi="Times New Roman" w:cs="Times New Roman"/>
+          <w:b/>
+          <w:bCs/>
+        </w:rPr>
+      </w:pPr>
+      <w:r>
+        <w:rPr>
+          <w:noProof/>
+        </w:rPr>
+        <w:drawing>
+          <wp:inline distT="0" distB="0" distL="0" distR="0" wp14:anchorId="38AE65EA" wp14:editId="1594F022">
+            <wp:extent cx="5473521" cy="1467792"/>
+            <wp:effectExtent l="0" t="0" r="0" b="0"/>
+            <wp:docPr id="555692369" name="Picture 1"/>
+            <wp:cNvGraphicFramePr>
+              <a:graphicFrameLocks xmlns:a="http://schemas.openxmlformats.org/drawingml/2006/main" noChangeAspect="1"/>
+            </wp:cNvGraphicFramePr>
+            <a:graphic xmlns:a="http://schemas.openxmlformats.org/drawingml/2006/main">
+              <a:graphicData uri="http://schemas.openxmlformats.org/drawingml/2006/picture">
+                <pic:pic xmlns:pic="http://schemas.openxmlformats.org/drawingml/2006/picture">
+                  <pic:nvPicPr>
+                    <pic:cNvPr id="555692369" name=""/>
+                    <pic:cNvPicPr/>
+                  </pic:nvPicPr>
+                  <pic:blipFill>
+                    <a:blip r:embed="rId19"/>
+                    <a:stretch>
+                      <a:fillRect/>
+                    </a:stretch>
+                  </pic:blipFill>
+                  <pic:spPr>
+                    <a:xfrm>
+                      <a:off x="0" y="0"/>
+                      <a:ext cx="5490477" cy="1472339"/>
+                    </a:xfrm>
+                    <a:prstGeom prst="rect">
+                      <a:avLst/>
+                    </a:prstGeom>
+                  </pic:spPr>
+                </pic:pic>
+              </a:graphicData>
+            </a:graphic>
+          </wp:inline>
+        </w:drawing>
+      </w:r>
+    </w:p>
+    <w:p>
+      <w:pPr>
+        <w:ind w:firstLine="720"/>
+        <w:rPr>
+          <w:rFonts w:ascii="Times New Roman" w:hAnsi="Times New Roman" w:cs="Times New Roman"/>
+        </w:rPr>
+      </w:pPr>
+      <w:r>
+        <w:rPr>
+          <w:rFonts w:ascii="Times New Roman" w:hAnsi="Times New Roman" w:cs="Times New Roman"/>
+        </w:rPr>
+        <w:t xml:space="preserve">For the decryption </w:t>
+      </w:r>
+      <w:r>
+        <w:rPr>
+          <w:rFonts w:ascii="Times New Roman" w:hAnsi="Times New Roman" w:cs="Times New Roman"/>
+        </w:rPr>
+        <w:t>simulation</w:t>
+      </w:r>
+      <w:r>
+        <w:rPr>
+          <w:rFonts w:ascii="Times New Roman" w:hAnsi="Times New Roman" w:cs="Times New Roman"/>
+        </w:rPr>
+        <w:t xml:space="preserve"> by Bob</w:t>
+      </w:r>
+      <w:r>
+        <w:rPr>
+          <w:rFonts w:ascii="Times New Roman" w:hAnsi="Times New Roman" w:cs="Times New Roman"/>
+        </w:rPr>
+        <w:t xml:space="preserve">, we started with a </w:t>
+      </w:r>
+      <w:r>
+        <w:rPr>
+          <w:rFonts w:ascii="Times New Roman" w:hAnsi="Times New Roman" w:cs="Times New Roman"/>
+        </w:rPr>
+        <w:t>cypher text</w:t>
+      </w:r>
+      <w:r>
+        <w:rPr>
+          <w:rFonts w:ascii="Times New Roman" w:hAnsi="Times New Roman" w:cs="Times New Roman"/>
+        </w:rPr>
+        <w:t xml:space="preserve"> C</w:t>
+      </w:r>
+      <w:r>
+        <w:rPr>
+          <w:rFonts w:ascii="Times New Roman" w:hAnsi="Times New Roman" w:cs="Times New Roman"/>
+          <w:vertAlign w:val="subscript"/>
+        </w:rPr>
+        <w:t>1</w:t>
+      </w:r>
+      <w:r>
+        <w:rPr>
+          <w:rFonts w:ascii="Times New Roman" w:hAnsi="Times New Roman" w:cs="Times New Roman"/>
+        </w:rPr>
+        <w:t>=(7,0,6) and C</w:t>
+      </w:r>
+      <w:r>
+        <w:rPr>
+          <w:rFonts w:ascii="Times New Roman" w:hAnsi="Times New Roman" w:cs="Times New Roman"/>
+          <w:vertAlign w:val="subscript"/>
+        </w:rPr>
+        <w:t>2</w:t>
+      </w:r>
+      <w:r>
+        <w:rPr>
+          <w:rFonts w:ascii="Times New Roman" w:hAnsi="Times New Roman" w:cs="Times New Roman"/>
+        </w:rPr>
+        <w:t>=(4,5,6</w:t>
+      </w:r>
+      <w:r>
+        <w:rPr>
+          <w:rFonts w:ascii="Times New Roman" w:hAnsi="Times New Roman" w:cs="Times New Roman"/>
+        </w:rPr>
+        <w:t>). We</w:t>
+      </w:r>
+      <w:r>
+        <w:rPr>
+          <w:rFonts w:ascii="Times New Roman" w:hAnsi="Times New Roman" w:cs="Times New Roman"/>
+        </w:rPr>
+        <w:t xml:space="preserve"> chose a private receiver key of </w:t>
+      </w:r>
+      <w:r>
+        <w:rPr>
+          <w:rFonts w:ascii="Times New Roman" w:hAnsi="Times New Roman" w:cs="Times New Roman"/>
+        </w:rPr>
+        <w:t>d = 4.</w:t>
+      </w:r>
+      <w:r>
+        <w:rPr>
+          <w:rFonts w:ascii="Times New Roman" w:hAnsi="Times New Roman" w:cs="Times New Roman"/>
+        </w:rPr>
+        <w:t xml:space="preserve"> The input to the encryption is boxed in blue, and the output is boxed in red.</w:t>
+      </w:r>
+      <w:r>
+        <w:rPr>
+          <w:rFonts w:ascii="Times New Roman" w:hAnsi="Times New Roman" w:cs="Times New Roman"/>
+        </w:rPr>
+        <w:t xml:space="preserve"> At the end of the simulation the plaintext is P=(3,3,1), which is what we started with. We were successful in at least some cases to encrypt and decrypt the point.</w:t>
+      </w:r>
+    </w:p>
+    <w:p>
+      <w:pPr>
+        <w:rPr>
+          <w:rFonts w:ascii="Times New Roman" w:hAnsi="Times New Roman" w:cs="Times New Roman"/>
         </w:rPr>
       </w:pPr>
       <w:r>
@@ -3507,18 +4818,18 @@
         <mc:AlternateContent>
           <mc:Choice Requires="wps">
             <w:drawing>
-              <wp:anchor distT="0" distB="0" distL="114300" distR="114300" simplePos="0" relativeHeight="251665408" behindDoc="0" locked="0" layoutInCell="1" allowOverlap="1" wp14:anchorId="0E8E26BC" wp14:editId="1F59256A">
+              <wp:anchor distT="0" distB="0" distL="114300" distR="114300" simplePos="0" relativeHeight="251669504" behindDoc="0" locked="0" layoutInCell="1" allowOverlap="1" wp14:anchorId="77E825BA" wp14:editId="7F3AE854">
                 <wp:simplePos x="0" y="0"/>
-                <wp:positionH relativeFrom="column">
-                  <wp:posOffset>636995</wp:posOffset>
+                <wp:positionH relativeFrom="margin">
+                  <wp:align>left</wp:align>
                 </wp:positionH>
                 <wp:positionV relativeFrom="paragraph">
-                  <wp:posOffset>1497965</wp:posOffset>
+                  <wp:posOffset>495701</wp:posOffset>
                 </wp:positionV>
-                <wp:extent cx="3374265" cy="593922"/>
-                <wp:effectExtent l="0" t="0" r="17145" b="15875"/>
+                <wp:extent cx="4987100" cy="344384"/>
+                <wp:effectExtent l="0" t="0" r="23495" b="17780"/>
                 <wp:wrapNone/>
-                <wp:docPr id="1183354268" name="Rectangle 7"/>
+                <wp:docPr id="771937105" name="Rectangle 7"/>
                 <wp:cNvGraphicFramePr/>
                 <a:graphic xmlns:a="http://schemas.openxmlformats.org/drawingml/2006/main">
                   <a:graphicData uri="http://schemas.microsoft.com/office/word/2010/wordprocessingShape">
@@ -3527,7 +4838,173 @@
                       <wps:spPr>
                         <a:xfrm>
                           <a:off x="0" y="0"/>
-                          <a:ext cx="3374265" cy="593922"/>
+                          <a:ext cx="4987100" cy="344384"/>
+                        </a:xfrm>
+                        <a:prstGeom prst="rect">
+                          <a:avLst/>
+                        </a:prstGeom>
+                        <a:noFill/>
+                        <a:ln>
+                          <a:solidFill>
+                            <a:srgbClr val="00B0F0"/>
+                          </a:solidFill>
+                        </a:ln>
+                      </wps:spPr>
+                      <wps:style>
+                        <a:lnRef idx="2">
+                          <a:schemeClr val="accent1">
+                            <a:shade val="15000"/>
+                          </a:schemeClr>
+                        </a:lnRef>
+                        <a:fillRef idx="1">
+                          <a:schemeClr val="accent1"/>
+                        </a:fillRef>
+                        <a:effectRef idx="0">
+                          <a:schemeClr val="accent1"/>
+                        </a:effectRef>
+                        <a:fontRef idx="minor">
+                          <a:schemeClr val="lt1"/>
+                        </a:fontRef>
+                      </wps:style>
+                      <wps:bodyPr rot="0" spcFirstLastPara="0" vertOverflow="overflow" horzOverflow="overflow" vert="horz" wrap="square" lIns="91440" tIns="45720" rIns="91440" bIns="45720" numCol="1" spcCol="0" rtlCol="0" fromWordArt="0" anchor="ctr" anchorCtr="0" forceAA="0" compatLnSpc="1">
+                        <a:prstTxWarp prst="textNoShape">
+                          <a:avLst/>
+                        </a:prstTxWarp>
+                        <a:noAutofit/>
+                      </wps:bodyPr>
+                    </wps:wsp>
+                  </a:graphicData>
+                </a:graphic>
+                <wp14:sizeRelH relativeFrom="margin">
+                  <wp14:pctWidth>0</wp14:pctWidth>
+                </wp14:sizeRelH>
+                <wp14:sizeRelV relativeFrom="margin">
+                  <wp14:pctHeight>0</wp14:pctHeight>
+                </wp14:sizeRelV>
+              </wp:anchor>
+            </w:drawing>
+          </mc:Choice>
+          <mc:Fallback>
+            <w:pict>
+              <v:rect w14:anchorId="595F8B53" id="Rectangle 7" o:spid="_x0000_s1026" style="position:absolute;margin-left:0;margin-top:39.05pt;width:392.7pt;height:27.1pt;z-index:251669504;visibility:visible;mso-wrap-style:square;mso-width-percent:0;mso-height-percent:0;mso-wrap-distance-left:9pt;mso-wrap-distance-top:0;mso-wrap-distance-right:9pt;mso-wrap-distance-bottom:0;mso-position-horizontal:left;mso-position-horizontal-relative:margin;mso-position-vertical:absolute;mso-position-vertical-relative:text;mso-width-percent:0;mso-height-percent:0;mso-width-relative:margin;mso-height-relative:margin;v-text-anchor:middle" o:gfxdata="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" filled="f" strokecolor="#00b0f0" strokeweight="1pt">
+                <w10:wrap anchorx="margin"/>
+              </v:rect>
+            </w:pict>
+          </mc:Fallback>
+        </mc:AlternateContent>
+      </w:r>
+      <w:r>
+        <w:rPr>
+          <w:rFonts w:ascii="Times New Roman" w:hAnsi="Times New Roman" w:cs="Times New Roman"/>
+          <w:noProof/>
+        </w:rPr>
+        <mc:AlternateContent>
+          <mc:Choice Requires="wps">
+            <w:drawing>
+              <wp:anchor distT="0" distB="0" distL="114300" distR="114300" simplePos="0" relativeHeight="251675648" behindDoc="0" locked="0" layoutInCell="1" allowOverlap="1" wp14:anchorId="06CB7324" wp14:editId="79E22257">
+                <wp:simplePos x="0" y="0"/>
+                <wp:positionH relativeFrom="margin">
+                  <wp:posOffset>11875</wp:posOffset>
+                </wp:positionH>
+                <wp:positionV relativeFrom="paragraph">
+                  <wp:posOffset>852351</wp:posOffset>
+                </wp:positionV>
+                <wp:extent cx="4975761" cy="344384"/>
+                <wp:effectExtent l="0" t="0" r="15875" b="17780"/>
+                <wp:wrapNone/>
+                <wp:docPr id="1352809071" name="Rectangle 7"/>
+                <wp:cNvGraphicFramePr/>
+                <a:graphic xmlns:a="http://schemas.openxmlformats.org/drawingml/2006/main">
+                  <a:graphicData uri="http://schemas.microsoft.com/office/word/2010/wordprocessingShape">
+                    <wps:wsp>
+                      <wps:cNvSpPr/>
+                      <wps:spPr>
+                        <a:xfrm>
+                          <a:off x="0" y="0"/>
+                          <a:ext cx="4975761" cy="344384"/>
+                        </a:xfrm>
+                        <a:prstGeom prst="rect">
+                          <a:avLst/>
+                        </a:prstGeom>
+                        <a:noFill/>
+                        <a:ln>
+                          <a:solidFill>
+                            <a:srgbClr val="00B0F0"/>
+                          </a:solidFill>
+                        </a:ln>
+                      </wps:spPr>
+                      <wps:style>
+                        <a:lnRef idx="2">
+                          <a:schemeClr val="accent1">
+                            <a:shade val="15000"/>
+                          </a:schemeClr>
+                        </a:lnRef>
+                        <a:fillRef idx="1">
+                          <a:schemeClr val="accent1"/>
+                        </a:fillRef>
+                        <a:effectRef idx="0">
+                          <a:schemeClr val="accent1"/>
+                        </a:effectRef>
+                        <a:fontRef idx="minor">
+                          <a:schemeClr val="lt1"/>
+                        </a:fontRef>
+                      </wps:style>
+                      <wps:bodyPr rot="0" spcFirstLastPara="0" vertOverflow="overflow" horzOverflow="overflow" vert="horz" wrap="square" lIns="91440" tIns="45720" rIns="91440" bIns="45720" numCol="1" spcCol="0" rtlCol="0" fromWordArt="0" anchor="ctr" anchorCtr="0" forceAA="0" compatLnSpc="1">
+                        <a:prstTxWarp prst="textNoShape">
+                          <a:avLst/>
+                        </a:prstTxWarp>
+                        <a:noAutofit/>
+                      </wps:bodyPr>
+                    </wps:wsp>
+                  </a:graphicData>
+                </a:graphic>
+                <wp14:sizeRelH relativeFrom="margin">
+                  <wp14:pctWidth>0</wp14:pctWidth>
+                </wp14:sizeRelH>
+                <wp14:sizeRelV relativeFrom="margin">
+                  <wp14:pctHeight>0</wp14:pctHeight>
+                </wp14:sizeRelV>
+              </wp:anchor>
+            </w:drawing>
+          </mc:Choice>
+          <mc:Fallback>
+            <w:pict>
+              <v:rect w14:anchorId="062D1A15" id="Rectangle 7" o:spid="_x0000_s1026" style="position:absolute;margin-left:.95pt;margin-top:67.1pt;width:391.8pt;height:27.1pt;z-index:251675648;visibility:visible;mso-wrap-style:square;mso-width-percent:0;mso-height-percent:0;mso-wrap-distance-left:9pt;mso-wrap-distance-top:0;mso-wrap-distance-right:9pt;mso-wrap-distance-bottom:0;mso-position-horizontal:absolute;mso-position-horizontal-relative:margin;mso-position-vertical:absolute;mso-position-vertical-relative:text;mso-width-percent:0;mso-height-percent:0;mso-width-relative:margin;mso-height-relative:margin;v-text-anchor:middle" o:gfxdata="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" filled="f" strokecolor="#00b0f0" strokeweight="1pt">
+                <w10:wrap anchorx="margin"/>
+              </v:rect>
+            </w:pict>
+          </mc:Fallback>
+        </mc:AlternateContent>
+      </w:r>
+      <w:r>
+        <w:rPr>
+          <w:rFonts w:ascii="Times New Roman" w:hAnsi="Times New Roman" w:cs="Times New Roman"/>
+          <w:noProof/>
+        </w:rPr>
+        <mc:AlternateContent>
+          <mc:Choice Requires="wps">
+            <w:drawing>
+              <wp:anchor distT="0" distB="0" distL="114300" distR="114300" simplePos="0" relativeHeight="251667456" behindDoc="0" locked="0" layoutInCell="1" allowOverlap="1" wp14:anchorId="3BAC68A6" wp14:editId="45EEA835">
+                <wp:simplePos x="0" y="0"/>
+                <wp:positionH relativeFrom="margin">
+                  <wp:align>left</wp:align>
+                </wp:positionH>
+                <wp:positionV relativeFrom="paragraph">
+                  <wp:posOffset>1198345</wp:posOffset>
+                </wp:positionV>
+                <wp:extent cx="6338236" cy="327125"/>
+                <wp:effectExtent l="0" t="0" r="24765" b="15875"/>
+                <wp:wrapNone/>
+                <wp:docPr id="279984635" name="Rectangle 7"/>
+                <wp:cNvGraphicFramePr/>
+                <a:graphic xmlns:a="http://schemas.openxmlformats.org/drawingml/2006/main">
+                  <a:graphicData uri="http://schemas.microsoft.com/office/word/2010/wordprocessingShape">
+                    <wps:wsp>
+                      <wps:cNvSpPr/>
+                      <wps:spPr>
+                        <a:xfrm>
+                          <a:off x="0" y="0"/>
+                          <a:ext cx="6338236" cy="327125"/>
                         </a:xfrm>
                         <a:prstGeom prst="rect">
                           <a:avLst/>
@@ -3575,20 +5052,23 @@
           </mc:Choice>
           <mc:Fallback>
             <w:pict>
-              <v:rect w14:anchorId="150C8BCE" id="Rectangle 7" o:spid="_x0000_s1026" style="position:absolute;margin-left:50.15pt;margin-top:117.95pt;width:265.7pt;height:46.75pt;z-index:251665408;visibility:visible;mso-wrap-style:square;mso-width-percent:0;mso-height-percent:0;mso-wrap-distance-left:9pt;mso-wrap-distance-top:0;mso-wrap-distance-right:9pt;mso-wrap-distance-bottom:0;mso-position-horizontal:absolute;mso-position-horizontal-relative:text;mso-position-vertical:absolute;mso-position-vertical-relative:text;mso-width-percent:0;mso-height-percent:0;mso-width-relative:margin;mso-height-relative:margin;v-text-anchor:middle" o:gfxdata="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" filled="f" strokecolor="red" strokeweight="1pt"/>
+              <v:rect w14:anchorId="37EE9FF7" id="Rectangle 7" o:spid="_x0000_s1026" style="position:absolute;margin-left:0;margin-top:94.35pt;width:499.05pt;height:25.75pt;z-index:251667456;visibility:visible;mso-wrap-style:square;mso-width-percent:0;mso-height-percent:0;mso-wrap-distance-left:9pt;mso-wrap-distance-top:0;mso-wrap-distance-right:9pt;mso-wrap-distance-bottom:0;mso-position-horizontal:left;mso-position-horizontal-relative:margin;mso-position-vertical:absolute;mso-position-vertical-relative:text;mso-width-percent:0;mso-height-percent:0;mso-width-relative:margin;mso-height-relative:margin;v-text-anchor:middle" o:gfxdata="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" filled="f" strokecolor="red" strokeweight="1pt">
+                <w10:wrap anchorx="margin"/>
+              </v:rect>
             </w:pict>
           </mc:Fallback>
         </mc:AlternateContent>
       </w:r>
       <w:r>
         <w:rPr>
+          <w:rFonts w:ascii="Times New Roman" w:hAnsi="Times New Roman" w:cs="Times New Roman"/>
           <w:noProof/>
         </w:rPr>
         <w:drawing>
-          <wp:inline distT="0" distB="0" distL="0" distR="0" wp14:anchorId="017F6998" wp14:editId="58F85295">
-            <wp:extent cx="4678039" cy="2094310"/>
-            <wp:effectExtent l="0" t="0" r="8890" b="1270"/>
-            <wp:docPr id="1001903347" name="Picture 1"/>
+          <wp:inline distT="0" distB="0" distL="0" distR="0" wp14:anchorId="22526A37" wp14:editId="51CEE4D4">
+            <wp:extent cx="6420051" cy="2662862"/>
+            <wp:effectExtent l="0" t="0" r="0" b="4445"/>
+            <wp:docPr id="533431486" name="Picture 8"/>
             <wp:cNvGraphicFramePr>
               <a:graphicFrameLocks xmlns:a="http://schemas.openxmlformats.org/drawingml/2006/main" noChangeAspect="1"/>
             </wp:cNvGraphicFramePr>
@@ -3596,18 +5076,24 @@
               <a:graphicData uri="http://schemas.openxmlformats.org/drawingml/2006/picture">
                 <pic:pic xmlns:pic="http://schemas.openxmlformats.org/drawingml/2006/picture">
                   <pic:nvPicPr>
-                    <pic:cNvPr id="1001903347" name=""/>
+                    <pic:cNvPr id="533431486" name="Picture 533431486"/>
                     <pic:cNvPicPr/>
                   </pic:nvPicPr>
                   <pic:blipFill rotWithShape="1">
-                    <a:blip r:embed="rId18"/>
-                    <a:srcRect t="56241"/>
+                    <a:blip r:embed="rId20" cstate="print">
+                      <a:extLst>
+                        <a:ext uri="{28A0092B-C50C-407E-A947-70E740481C1C}">
+                          <a14:useLocalDpi xmlns:a14="http://schemas.microsoft.com/office/drawing/2010/main" val="0"/>
+                        </a:ext>
+                      </a:extLst>
+                    </a:blip>
+                    <a:srcRect r="19635"/>
                     <a:stretch/>
                   </pic:blipFill>
                   <pic:spPr bwMode="auto">
                     <a:xfrm>
                       <a:off x="0" y="0"/>
-                      <a:ext cx="4687545" cy="2098566"/>
+                      <a:ext cx="6471350" cy="2684139"/>
                     </a:xfrm>
                     <a:prstGeom prst="rect">
                       <a:avLst/>
@@ -3630,6 +5116,191 @@
     </w:p>
     <w:p>
       <w:pPr>
+        <w:ind w:firstLine="720"/>
+        <w:rPr>
+          <w:rFonts w:ascii="Times New Roman" w:hAnsi="Times New Roman" w:cs="Times New Roman"/>
+        </w:rPr>
+      </w:pPr>
+      <w:r>
+        <w:rPr>
+          <w:rFonts w:ascii="Times New Roman" w:hAnsi="Times New Roman" w:cs="Times New Roman"/>
+        </w:rPr>
+        <w:t>We again verified our hardware with Singular (script output below).</w:t>
+      </w:r>
+      <w:r>
+        <w:rPr>
+          <w:rFonts w:ascii="Times New Roman" w:hAnsi="Times New Roman" w:cs="Times New Roman"/>
+        </w:rPr>
+        <w:t xml:space="preserve"> </w:t>
+      </w:r>
+      <w:r>
+        <w:rPr>
+          <w:rFonts w:ascii="Times New Roman" w:hAnsi="Times New Roman" w:cs="Times New Roman"/>
+        </w:rPr>
+        <w:t>We performed the math operations individually first, then did the decryption and got the plain text of P = (3,3).</w:t>
+      </w:r>
+      <w:r>
+        <w:rPr>
+          <w:rFonts w:ascii="Times New Roman" w:hAnsi="Times New Roman" w:cs="Times New Roman"/>
+        </w:rPr>
+        <w:t xml:space="preserve"> </w:t>
+      </w:r>
+      <w:r>
+        <w:rPr>
+          <w:rFonts w:ascii="Times New Roman" w:hAnsi="Times New Roman" w:cs="Times New Roman"/>
+        </w:rPr>
+        <w:t xml:space="preserve">We transformed the point our hardware calculated of </w:t>
+      </w:r>
+      <w:r>
+        <w:rPr>
+          <w:rFonts w:ascii="Times New Roman" w:hAnsi="Times New Roman" w:cs="Times New Roman"/>
+        </w:rPr>
+        <w:t>P</w:t>
+      </w:r>
+      <w:r>
+        <w:rPr>
+          <w:rFonts w:ascii="Times New Roman" w:hAnsi="Times New Roman" w:cs="Times New Roman"/>
+        </w:rPr>
+        <w:t xml:space="preserve"> = (</w:t>
+      </w:r>
+      <w:r>
+        <w:rPr>
+          <w:rFonts w:ascii="Times New Roman" w:hAnsi="Times New Roman" w:cs="Times New Roman"/>
+        </w:rPr>
+        <w:t>3,3,1</w:t>
+      </w:r>
+      <w:r>
+        <w:rPr>
+          <w:rFonts w:ascii="Times New Roman" w:hAnsi="Times New Roman" w:cs="Times New Roman"/>
+        </w:rPr>
+        <w:t xml:space="preserve">) to the affine space and verified </w:t>
+      </w:r>
+      <w:r>
+        <w:rPr>
+          <w:rFonts w:ascii="Times New Roman" w:hAnsi="Times New Roman" w:cs="Times New Roman"/>
+        </w:rPr>
+        <w:t>that it is indeed the original plaintext P = (3,3)</w:t>
+      </w:r>
+      <w:r>
+        <w:rPr>
+          <w:rFonts w:ascii="Times New Roman" w:hAnsi="Times New Roman" w:cs="Times New Roman"/>
+        </w:rPr>
+        <w:t>.</w:t>
+      </w:r>
+    </w:p>
+    <w:p>
+      <w:pPr>
+        <w:jc w:val="center"/>
+        <w:rPr>
+          <w:rFonts w:ascii="Times New Roman" w:hAnsi="Times New Roman" w:cs="Times New Roman"/>
+        </w:rPr>
+      </w:pPr>
+      <w:r>
+        <w:rPr>
+          <w:noProof/>
+        </w:rPr>
+        <w:lastRenderedPageBreak/>
+        <w:drawing>
+          <wp:inline distT="0" distB="0" distL="0" distR="0" wp14:anchorId="54A00629" wp14:editId="5BEEE91B">
+            <wp:extent cx="4923692" cy="1648323"/>
+            <wp:effectExtent l="0" t="0" r="0" b="9525"/>
+            <wp:docPr id="1831344287" name="Picture 1"/>
+            <wp:cNvGraphicFramePr>
+              <a:graphicFrameLocks xmlns:a="http://schemas.openxmlformats.org/drawingml/2006/main" noChangeAspect="1"/>
+            </wp:cNvGraphicFramePr>
+            <a:graphic xmlns:a="http://schemas.openxmlformats.org/drawingml/2006/main">
+              <a:graphicData uri="http://schemas.openxmlformats.org/drawingml/2006/picture">
+                <pic:pic xmlns:pic="http://schemas.openxmlformats.org/drawingml/2006/picture">
+                  <pic:nvPicPr>
+                    <pic:cNvPr id="1001903347" name=""/>
+                    <pic:cNvPicPr/>
+                  </pic:nvPicPr>
+                  <pic:blipFill rotWithShape="1">
+                    <a:blip r:embed="rId21"/>
+                    <a:srcRect t="29529" r="8282" b="40458"/>
+                    <a:stretch/>
+                  </pic:blipFill>
+                  <pic:spPr bwMode="auto">
+                    <a:xfrm>
+                      <a:off x="0" y="0"/>
+                      <a:ext cx="4943757" cy="1655040"/>
+                    </a:xfrm>
+                    <a:prstGeom prst="rect">
+                      <a:avLst/>
+                    </a:prstGeom>
+                    <a:ln>
+                      <a:noFill/>
+                    </a:ln>
+                    <a:extLst>
+                      <a:ext uri="{53640926-AAD7-44D8-BBD7-CCE9431645EC}">
+                        <a14:shadowObscured xmlns:a14="http://schemas.microsoft.com/office/drawing/2010/main"/>
+                      </a:ext>
+                    </a:extLst>
+                  </pic:spPr>
+                </pic:pic>
+              </a:graphicData>
+            </a:graphic>
+          </wp:inline>
+        </w:drawing>
+      </w:r>
+    </w:p>
+    <w:p>
+      <w:pPr>
+        <w:jc w:val="center"/>
+        <w:rPr>
+          <w:rFonts w:ascii="Times New Roman" w:hAnsi="Times New Roman" w:cs="Times New Roman"/>
+        </w:rPr>
+      </w:pPr>
+      <w:r>
+        <w:rPr>
+          <w:noProof/>
+        </w:rPr>
+        <w:drawing>
+          <wp:inline distT="0" distB="0" distL="0" distR="0" wp14:anchorId="017F6998" wp14:editId="124A4CD6">
+            <wp:extent cx="4924627" cy="701805"/>
+            <wp:effectExtent l="0" t="0" r="0" b="3175"/>
+            <wp:docPr id="1001903347" name="Picture 1"/>
+            <wp:cNvGraphicFramePr>
+              <a:graphicFrameLocks xmlns:a="http://schemas.openxmlformats.org/drawingml/2006/main" noChangeAspect="1"/>
+            </wp:cNvGraphicFramePr>
+            <a:graphic xmlns:a="http://schemas.openxmlformats.org/drawingml/2006/main">
+              <a:graphicData uri="http://schemas.openxmlformats.org/drawingml/2006/picture">
+                <pic:pic xmlns:pic="http://schemas.openxmlformats.org/drawingml/2006/picture">
+                  <pic:nvPicPr>
+                    <pic:cNvPr id="1001903347" name=""/>
+                    <pic:cNvPicPr/>
+                  </pic:nvPicPr>
+                  <pic:blipFill rotWithShape="1">
+                    <a:blip r:embed="rId21"/>
+                    <a:srcRect t="87326" r="9010"/>
+                    <a:stretch/>
+                  </pic:blipFill>
+                  <pic:spPr bwMode="auto">
+                    <a:xfrm>
+                      <a:off x="0" y="0"/>
+                      <a:ext cx="4935337" cy="703331"/>
+                    </a:xfrm>
+                    <a:prstGeom prst="rect">
+                      <a:avLst/>
+                    </a:prstGeom>
+                    <a:ln>
+                      <a:noFill/>
+                    </a:ln>
+                    <a:extLst>
+                      <a:ext uri="{53640926-AAD7-44D8-BBD7-CCE9431645EC}">
+                        <a14:shadowObscured xmlns:a14="http://schemas.microsoft.com/office/drawing/2010/main"/>
+                      </a:ext>
+                    </a:extLst>
+                  </pic:spPr>
+                </pic:pic>
+              </a:graphicData>
+            </a:graphic>
+          </wp:inline>
+        </w:drawing>
+      </w:r>
+    </w:p>
+    <w:p>
+      <w:pPr>
         <w:rPr>
           <w:rFonts w:ascii="Times New Roman" w:hAnsi="Times New Roman" w:cs="Times New Roman"/>
         </w:rPr>
@@ -3789,9 +5460,44 @@
         <w:rPr>
           <w:rFonts w:ascii="Times New Roman" w:hAnsi="Times New Roman" w:cs="Times New Roman"/>
         </w:rPr>
-        <w:lastRenderedPageBreak/>
         <w:tab/>
-        <w:t>There are some things we still don’t understand. Why does e1 have to be a generator point? Why is e1 a public key if it is a generator point?</w:t>
+        <w:t>There are some things we still don’t understand. Why does e1 have to be a generator point? Why is e1 a public key if it is a generator point</w:t>
+      </w:r>
+      <w:r>
+        <w:rPr>
+          <w:rFonts w:ascii="Times New Roman" w:hAnsi="Times New Roman" w:cs="Times New Roman"/>
+        </w:rPr>
+        <w:t xml:space="preserve">? </w:t>
+      </w:r>
+      <w:r>
+        <w:rPr>
+          <w:rFonts w:ascii="Times New Roman" w:hAnsi="Times New Roman" w:cs="Times New Roman"/>
+        </w:rPr>
+        <w:t>D</w:t>
+      </w:r>
+      <w:r>
+        <w:rPr>
+          <w:rFonts w:ascii="Times New Roman" w:hAnsi="Times New Roman" w:cs="Times New Roman"/>
+        </w:rPr>
+        <w:t xml:space="preserve">oes making </w:t>
+      </w:r>
+      <w:r>
+        <w:rPr>
+          <w:rFonts w:ascii="Times New Roman" w:hAnsi="Times New Roman" w:cs="Times New Roman"/>
+        </w:rPr>
+        <w:t>e1</w:t>
+      </w:r>
+      <w:r>
+        <w:rPr>
+          <w:rFonts w:ascii="Times New Roman" w:hAnsi="Times New Roman" w:cs="Times New Roman"/>
+        </w:rPr>
+        <w:t xml:space="preserve"> public make the cryptosystem any less secure</w:t>
+      </w:r>
+      <w:r>
+        <w:rPr>
+          <w:rFonts w:ascii="Times New Roman" w:hAnsi="Times New Roman" w:cs="Times New Roman"/>
+        </w:rPr>
+        <w:t>?</w:t>
       </w:r>
       <w:r>
         <w:rPr>
@@ -3803,8 +5509,15 @@
         <w:rPr>
           <w:rFonts w:ascii="Times New Roman" w:hAnsi="Times New Roman" w:cs="Times New Roman"/>
         </w:rPr>
-        <w:t xml:space="preserve"> Given time, we would be able to continue learning these things.</w:t>
-      </w:r>
+        <w:t xml:space="preserve"> We feel we could make guesses on some of these, but are not confident with the limited time we’ve spent with this material.</w:t>
+      </w:r>
+    </w:p>
+    <w:p>
+      <w:pPr>
+        <w:rPr>
+          <w:rFonts w:ascii="Times New Roman" w:hAnsi="Times New Roman" w:cs="Times New Roman"/>
+        </w:rPr>
+      </w:pPr>
     </w:p>
     <w:p>
       <w:pPr>
@@ -3833,7 +5546,38 @@
         <w:rPr>
           <w:rFonts w:ascii="Times New Roman" w:hAnsi="Times New Roman" w:cs="Times New Roman"/>
         </w:rPr>
-        <w:t>TODO</w:t>
+        <w:tab/>
+      </w:r>
+      <w:r>
+        <w:rPr>
+          <w:rFonts w:ascii="Times New Roman" w:hAnsi="Times New Roman" w:cs="Times New Roman"/>
+        </w:rPr>
+        <w:t xml:space="preserve">The Lopez-Dahab paper states that their new projective coordinates and algorithm are simple to implement. We showed this is indeed true. We enjoyed learning a new algorithm, but even more enjoyed understanding the El Gamal cryptosystem architecture even more. We were not 100% successful because </w:t>
+      </w:r>
+      <w:r>
+        <w:rPr>
+          <w:rFonts w:ascii="Times New Roman" w:hAnsi="Times New Roman" w:cs="Times New Roman"/>
+        </w:rPr>
+        <w:lastRenderedPageBreak/>
+        <w:t>we had a</w:t>
+      </w:r>
+      <w:r>
+        <w:rPr>
+          <w:rFonts w:ascii="Times New Roman" w:hAnsi="Times New Roman" w:cs="Times New Roman"/>
+        </w:rPr>
+        <w:t>n</w:t>
+      </w:r>
+      <w:r>
+        <w:rPr>
+          <w:rFonts w:ascii="Times New Roman" w:hAnsi="Times New Roman" w:cs="Times New Roman"/>
+        </w:rPr>
+        <w:t xml:space="preserve"> error in our point addition algorithm in both Singular and Hardware where the system stopped working when an input point had 0 in the X or Y coordinate. But we were able to work around that and prove the encryption and decryption works by carefully testing and choosing many input parameters.</w:t>
+      </w:r>
+      <w:r>
+        <w:rPr>
+          <w:rFonts w:ascii="Times New Roman" w:hAnsi="Times New Roman" w:cs="Times New Roman"/>
+        </w:rPr>
+        <w:t xml:space="preserve"> We saw lots of opportunity for additional work as we worked. We saw additional steps can be taken for repeated doubling, and comparisons in speed and device utilization can be made for lots of different system parameters, such as the curve, generator point, and generated keys.</w:t>
       </w:r>
     </w:p>
     <w:p>
@@ -3917,7 +5661,7 @@
         </w:rPr>
         <w:t xml:space="preserve">[2]  P. Barrett, “Implementing the Rivest Shamir and Adleman Public Key Encryption Algorithm on a Standard Digital Signal Processor,” in Proceedings of Advances In Cryptology. London, UK, UK: Springer-Verlag, 1987, pp. 311–323. [Online]. Available: </w:t>
       </w:r>
-      <w:hyperlink r:id="rId19" w:history="1">
+      <w:hyperlink r:id="rId22" w:history="1">
         <w:r>
           <w:rPr>
             <w:rFonts w:ascii="Times New Roman" w:eastAsia="Times New Roman" w:hAnsi="Times New Roman" w:cs="Times New Roman"/>
@@ -3965,51 +5709,6 @@
           <w:rFonts w:ascii="Times New Roman" w:hAnsi="Times New Roman" w:cs="Times New Roman"/>
         </w:rPr>
       </w:pPr>
-    </w:p>
-    <w:p>
-      <w:pPr>
-        <w:rPr>
-          <w:rFonts w:ascii="Times New Roman" w:hAnsi="Times New Roman" w:cs="Times New Roman"/>
-        </w:rPr>
-      </w:pPr>
-    </w:p>
-    <w:p>
-      <w:pPr>
-        <w:rPr>
-          <w:rFonts w:ascii="Times New Roman" w:hAnsi="Times New Roman" w:cs="Times New Roman"/>
-        </w:rPr>
-      </w:pPr>
-      <w:r>
-        <w:rPr>
-          <w:rFonts w:ascii="Times New Roman" w:hAnsi="Times New Roman" w:cs="Times New Roman"/>
-        </w:rPr>
-        <w:t>TODO</w:t>
-      </w:r>
-    </w:p>
-    <w:p>
-      <w:pPr>
-        <w:rPr>
-          <w:rFonts w:ascii="Times New Roman" w:hAnsi="Times New Roman" w:cs="Times New Roman"/>
-        </w:rPr>
-      </w:pPr>
-      <w:r>
-        <w:rPr>
-          <w:rFonts w:ascii="Times New Roman" w:hAnsi="Times New Roman" w:cs="Times New Roman"/>
-        </w:rPr>
-        <w:t xml:space="preserve">OTHER TODO: </w:t>
-      </w:r>
-      <w:r>
-        <w:rPr>
-          <w:rFonts w:ascii="Times New Roman" w:hAnsi="Times New Roman" w:cs="Times New Roman"/>
-        </w:rPr>
-        <w:t>Make a results table.</w:t>
-      </w:r>
-      <w:r>
-        <w:rPr>
-          <w:rFonts w:ascii="Times New Roman" w:hAnsi="Times New Roman" w:cs="Times New Roman"/>
-        </w:rPr>
-        <w:t xml:space="preserve"> Get block diagram of hw, pseudocode for sw, show the 2 point generators, curve eq we chose, describe projective coordinate system. It’s the same as before, just with an equivalent algorithm that has some advantages. Compare resources and add that. In README, make sure to say they need to change the filepath in testbench files.</w:t>
-      </w:r>
     </w:p>
     <w:p>
       <w:pPr>
@@ -4889,4 +6588,16 @@
     </a:ext>
   </a:extLst>
 </a:theme>
+</file>
+
+<file path=customXml/item1.xml><?xml version="1.0" encoding="utf-8"?>
+<b:Sources xmlns:b="http://schemas.openxmlformats.org/officeDocument/2006/bibliography" xmlns="http://schemas.openxmlformats.org/officeDocument/2006/bibliography" SelectedStyle="\APASixthEditionOfficeOnline.xsl" StyleName="APA" Version="6"/>
+</file>
+
+<file path=customXml/itemProps1.xml><?xml version="1.0" encoding="utf-8"?>
+<ds:datastoreItem xmlns:ds="http://schemas.openxmlformats.org/officeDocument/2006/customXml" ds:itemID="{0A251ECA-C8C8-4BDA-AFCA-FEF023FC1959}">
+  <ds:schemaRefs>
+    <ds:schemaRef ds:uri="http://schemas.openxmlformats.org/officeDocument/2006/bibliography"/>
+  </ds:schemaRefs>
+</ds:datastoreItem>
 </file>
</xml_diff>